<commit_message>
Created Basic Control Flow Schema
</commit_message>
<xml_diff>
--- a/project-files/Projectdocument.docx
+++ b/project-files/Projectdocument.docx
@@ -948,16 +948,32 @@
           <w:sz w:val="24"/>
           <w:szCs w:val="28"/>
         </w:rPr>
-        <w:t>17/10/2019:</w:t>
-      </w:r>
-      <w:r>
-        <w:rPr>
-          <w:noProof/>
-        </w:rPr>
-        <w:t xml:space="preserve"> </w:t>
+        <w:t>17</w:t>
+      </w:r>
+      <w:r>
+        <w:rPr>
+          <w:rFonts w:ascii="Arial" w:hAnsi="Arial" w:cs="Arial"/>
+          <w:sz w:val="24"/>
+          <w:szCs w:val="28"/>
+        </w:rPr>
+        <w:t>-24</w:t>
       </w:r>
       <w:bookmarkStart w:id="0" w:name="_GoBack"/>
       <w:bookmarkEnd w:id="0"/>
+      <w:r>
+        <w:rPr>
+          <w:rFonts w:ascii="Arial" w:hAnsi="Arial" w:cs="Arial"/>
+          <w:sz w:val="24"/>
+          <w:szCs w:val="28"/>
+        </w:rPr>
+        <w:t>/10/2019:</w:t>
+      </w:r>
+      <w:r>
+        <w:rPr>
+          <w:noProof/>
+        </w:rPr>
+        <w:t xml:space="preserve"> </w:t>
+      </w:r>
     </w:p>
     <w:sectPr>
       <w:pgSz w:w="11906" w:h="16838"/>

</xml_diff>

<commit_message>
[TASK] - Upated projectdocument
</commit_message>
<xml_diff>
--- a/project-files/Projectdocument.docx
+++ b/project-files/Projectdocument.docx
@@ -4,20 +4,159 @@
   <w:body>
     <w:p>
       <w:pPr>
-        <w:jc w:val="center"/>
         <w:rPr>
           <w:sz w:val="40"/>
         </w:rPr>
       </w:pPr>
       <w:r>
         <w:rPr>
+          <w:rFonts w:ascii="Arial" w:hAnsi="Arial" w:cs="Arial"/>
+          <w:noProof/>
+          <w:sz w:val="72"/>
+        </w:rPr>
+        <w:drawing>
+          <wp:anchor distT="0" distB="0" distL="114300" distR="114300" simplePos="0" relativeHeight="251678720" behindDoc="1" locked="0" layoutInCell="1" allowOverlap="1" wp14:anchorId="2B88A120" wp14:editId="339A1F05">
+            <wp:simplePos x="0" y="0"/>
+            <wp:positionH relativeFrom="margin">
+              <wp:align>right</wp:align>
+            </wp:positionH>
+            <wp:positionV relativeFrom="paragraph">
+              <wp:posOffset>-828</wp:posOffset>
+            </wp:positionV>
+            <wp:extent cx="1971040" cy="1007745"/>
+            <wp:effectExtent l="0" t="0" r="0" b="0"/>
+            <wp:wrapNone/>
+            <wp:docPr id="21" name="Picture 21"/>
+            <wp:cNvGraphicFramePr>
+              <a:graphicFrameLocks xmlns:a="http://schemas.openxmlformats.org/drawingml/2006/main" noChangeAspect="1"/>
+            </wp:cNvGraphicFramePr>
+            <a:graphic xmlns:a="http://schemas.openxmlformats.org/drawingml/2006/main">
+              <a:graphicData uri="http://schemas.openxmlformats.org/drawingml/2006/picture">
+                <pic:pic xmlns:pic="http://schemas.openxmlformats.org/drawingml/2006/picture">
+                  <pic:nvPicPr>
+                    <pic:cNvPr id="0" name="Picture 3"/>
+                    <pic:cNvPicPr>
+                      <a:picLocks noChangeAspect="1" noChangeArrowheads="1"/>
+                    </pic:cNvPicPr>
+                  </pic:nvPicPr>
+                  <pic:blipFill>
+                    <a:blip r:embed="rId6" cstate="print">
+                      <a:extLst>
+                        <a:ext uri="{28A0092B-C50C-407E-A947-70E740481C1C}">
+                          <a14:useLocalDpi xmlns:a14="http://schemas.microsoft.com/office/drawing/2010/main" val="0"/>
+                        </a:ext>
+                      </a:extLst>
+                    </a:blip>
+                    <a:srcRect/>
+                    <a:stretch>
+                      <a:fillRect/>
+                    </a:stretch>
+                  </pic:blipFill>
+                  <pic:spPr bwMode="auto">
+                    <a:xfrm>
+                      <a:off x="0" y="0"/>
+                      <a:ext cx="1971040" cy="1007745"/>
+                    </a:xfrm>
+                    <a:prstGeom prst="rect">
+                      <a:avLst/>
+                    </a:prstGeom>
+                    <a:noFill/>
+                    <a:ln>
+                      <a:noFill/>
+                    </a:ln>
+                  </pic:spPr>
+                </pic:pic>
+              </a:graphicData>
+            </a:graphic>
+            <wp14:sizeRelH relativeFrom="page">
+              <wp14:pctWidth>0</wp14:pctWidth>
+            </wp14:sizeRelH>
+            <wp14:sizeRelV relativeFrom="page">
+              <wp14:pctHeight>0</wp14:pctHeight>
+            </wp14:sizeRelV>
+          </wp:anchor>
+        </w:drawing>
+      </w:r>
+    </w:p>
+    <w:p>
+      <w:pPr>
+        <w:rPr>
           <w:sz w:val="40"/>
         </w:rPr>
-        <w:t xml:space="preserve">Projectdocument Git Visualisatie </w:t>
-      </w:r>
-      <w:r>
+      </w:pPr>
+    </w:p>
+    <w:p>
+      <w:pPr>
         <w:rPr>
           <w:sz w:val="40"/>
+        </w:rPr>
+      </w:pPr>
+    </w:p>
+    <w:p>
+      <w:pPr>
+        <w:rPr>
+          <w:sz w:val="40"/>
+        </w:rPr>
+      </w:pPr>
+    </w:p>
+    <w:p>
+      <w:pPr>
+        <w:rPr>
+          <w:sz w:val="40"/>
+        </w:rPr>
+      </w:pPr>
+    </w:p>
+    <w:p>
+      <w:pPr>
+        <w:rPr>
+          <w:sz w:val="40"/>
+        </w:rPr>
+      </w:pPr>
+    </w:p>
+    <w:p>
+      <w:pPr>
+        <w:rPr>
+          <w:sz w:val="40"/>
+        </w:rPr>
+      </w:pPr>
+    </w:p>
+    <w:p>
+      <w:pPr>
+        <w:rPr>
+          <w:color w:val="4472C4" w:themeColor="accent1"/>
+          <w:sz w:val="60"/>
+          <w:szCs w:val="60"/>
+        </w:rPr>
+      </w:pPr>
+      <w:r>
+        <w:rPr>
+          <w:color w:val="4472C4" w:themeColor="accent1"/>
+          <w:sz w:val="60"/>
+          <w:szCs w:val="60"/>
+        </w:rPr>
+        <w:t xml:space="preserve">Projectdocument Git </w:t>
+      </w:r>
+      <w:r>
+        <w:rPr>
+          <w:color w:val="4472C4" w:themeColor="accent1"/>
+          <w:sz w:val="60"/>
+          <w:szCs w:val="60"/>
+        </w:rPr>
+        <w:t>v</w:t>
+      </w:r>
+      <w:r>
+        <w:rPr>
+          <w:color w:val="4472C4" w:themeColor="accent1"/>
+          <w:sz w:val="60"/>
+          <w:szCs w:val="60"/>
+        </w:rPr>
+        <w:t xml:space="preserve">isualisatie </w:t>
+      </w:r>
+      <w:r>
+        <w:rPr>
+          <w:color w:val="4472C4" w:themeColor="accent1"/>
+          <w:sz w:val="60"/>
+          <w:szCs w:val="60"/>
         </w:rPr>
         <w:br/>
         <w:t xml:space="preserve">(Make SE </w:t>
@@ -25,46 +164,2426 @@
       <w:proofErr w:type="spellStart"/>
       <w:r>
         <w:rPr>
+          <w:color w:val="4472C4" w:themeColor="accent1"/>
+          <w:sz w:val="60"/>
+          <w:szCs w:val="60"/>
+        </w:rPr>
+        <w:t>great</w:t>
+      </w:r>
+      <w:proofErr w:type="spellEnd"/>
+      <w:r>
+        <w:rPr>
+          <w:color w:val="4472C4" w:themeColor="accent1"/>
+          <w:sz w:val="60"/>
+          <w:szCs w:val="60"/>
+        </w:rPr>
+        <w:t xml:space="preserve"> </w:t>
+      </w:r>
+      <w:proofErr w:type="spellStart"/>
+      <w:r>
+        <w:rPr>
+          <w:color w:val="4472C4" w:themeColor="accent1"/>
+          <w:sz w:val="60"/>
+          <w:szCs w:val="60"/>
+        </w:rPr>
+        <w:t>again</w:t>
+      </w:r>
+      <w:proofErr w:type="spellEnd"/>
+      <w:r>
+        <w:rPr>
+          <w:color w:val="4472C4" w:themeColor="accent1"/>
+          <w:sz w:val="60"/>
+          <w:szCs w:val="60"/>
+        </w:rPr>
+        <w:t>)</w:t>
+      </w:r>
+    </w:p>
+    <w:p>
+      <w:pPr>
+        <w:rPr>
+          <w:color w:val="4472C4" w:themeColor="accent1"/>
+          <w:sz w:val="48"/>
+          <w:lang w:val="en-GB"/>
+        </w:rPr>
+      </w:pPr>
+      <w:r>
+        <w:rPr>
+          <w:color w:val="4472C4" w:themeColor="accent1"/>
+          <w:sz w:val="48"/>
+          <w:lang w:val="en-GB"/>
+        </w:rPr>
+        <w:t>Project semester V</w:t>
+      </w:r>
+    </w:p>
+    <w:p>
+      <w:pPr>
+        <w:rPr>
+          <w:lang w:val="en-GB"/>
+        </w:rPr>
+      </w:pPr>
+    </w:p>
+    <w:p>
+      <w:pPr>
+        <w:rPr>
+          <w:lang w:val="en-GB"/>
+        </w:rPr>
+      </w:pPr>
+    </w:p>
+    <w:p>
+      <w:pPr>
+        <w:rPr>
+          <w:lang w:val="en-GB"/>
+        </w:rPr>
+      </w:pPr>
+    </w:p>
+    <w:p>
+      <w:pPr>
+        <w:rPr>
+          <w:lang w:val="en-GB"/>
+        </w:rPr>
+      </w:pPr>
+    </w:p>
+    <w:p>
+      <w:pPr>
+        <w:rPr>
+          <w:lang w:val="en-GB"/>
+        </w:rPr>
+      </w:pPr>
+    </w:p>
+    <w:p>
+      <w:pPr>
+        <w:rPr>
+          <w:lang w:val="en-GB"/>
+        </w:rPr>
+      </w:pPr>
+    </w:p>
+    <w:p>
+      <w:pPr>
+        <w:rPr>
+          <w:lang w:val="en-GB"/>
+        </w:rPr>
+      </w:pPr>
+    </w:p>
+    <w:p>
+      <w:pPr>
+        <w:rPr>
+          <w:lang w:val="en-GB"/>
+        </w:rPr>
+      </w:pPr>
+    </w:p>
+    <w:p>
+      <w:pPr>
+        <w:rPr>
+          <w:lang w:val="en-GB"/>
+        </w:rPr>
+      </w:pPr>
+    </w:p>
+    <w:p>
+      <w:r>
+        <w:t xml:space="preserve">Opdrachtgever: Meneer </w:t>
+      </w:r>
+      <w:proofErr w:type="spellStart"/>
+      <w:r>
+        <w:t>Koreman</w:t>
+      </w:r>
+      <w:proofErr w:type="spellEnd"/>
+      <w:r>
+        <w:t xml:space="preserve"> Koen</w:t>
+      </w:r>
+    </w:p>
+    <w:p>
+      <w:r>
+        <w:t xml:space="preserve">Andrès Ooghe &amp; </w:t>
+      </w:r>
+      <w:proofErr w:type="spellStart"/>
+      <w:r>
+        <w:t>Brend</w:t>
+      </w:r>
+      <w:proofErr w:type="spellEnd"/>
+      <w:r>
+        <w:t xml:space="preserve"> Lambert</w:t>
+      </w:r>
+    </w:p>
+    <w:p>
+      <w:r>
+        <w:t xml:space="preserve">3de jaar Toegepaste Informatica – System </w:t>
+      </w:r>
+      <w:proofErr w:type="spellStart"/>
+      <w:r>
+        <w:t>and</w:t>
+      </w:r>
+      <w:proofErr w:type="spellEnd"/>
+      <w:r>
+        <w:t xml:space="preserve"> Software Engineer</w:t>
+      </w:r>
+      <w:r>
+        <w:br/>
+      </w:r>
+      <w:proofErr w:type="spellStart"/>
+      <w:r>
+        <w:t>Howest</w:t>
+      </w:r>
+      <w:proofErr w:type="spellEnd"/>
+      <w:r>
+        <w:t xml:space="preserve"> Campus Brugge</w:t>
+      </w:r>
+      <w:r>
+        <w:br/>
+        <w:t>Academiejaar 2019-2020</w:t>
+      </w:r>
+    </w:p>
+    <w:p>
+      <w:pPr>
+        <w:rPr>
+          <w:rFonts w:ascii="Calibri" w:eastAsiaTheme="majorEastAsia" w:hAnsi="Calibri" w:cstheme="majorBidi"/>
+          <w:color w:val="2F5496" w:themeColor="accent1" w:themeShade="BF"/>
           <w:sz w:val="40"/>
-        </w:rPr>
-        <w:t>great</w:t>
+          <w:szCs w:val="32"/>
+        </w:rPr>
+      </w:pPr>
+      <w:r>
+        <w:lastRenderedPageBreak/>
+        <w:br w:type="page"/>
+      </w:r>
+    </w:p>
+    <w:sdt>
+      <w:sdtPr>
+        <w:id w:val="-1517844395"/>
+        <w:docPartObj>
+          <w:docPartGallery w:val="Table of Contents"/>
+          <w:docPartUnique/>
+        </w:docPartObj>
+      </w:sdtPr>
+      <w:sdtEndPr>
+        <w:rPr>
+          <w:rFonts w:asciiTheme="minorHAnsi" w:eastAsiaTheme="minorHAnsi" w:hAnsiTheme="minorHAnsi" w:cstheme="minorHAnsi"/>
+          <w:b/>
+          <w:bCs/>
+          <w:noProof/>
+          <w:color w:val="auto"/>
+          <w:sz w:val="24"/>
+          <w:szCs w:val="22"/>
+          <w:lang w:val="nl-BE"/>
+        </w:rPr>
+      </w:sdtEndPr>
+      <w:sdtContent>
+        <w:p>
+          <w:pPr>
+            <w:pStyle w:val="TOCHeading"/>
+          </w:pPr>
+          <w:proofErr w:type="spellStart"/>
+          <w:r>
+            <w:t>Inhoudstafel</w:t>
+          </w:r>
+          <w:proofErr w:type="spellEnd"/>
+        </w:p>
+        <w:p>
+          <w:pPr>
+            <w:pStyle w:val="TOC1"/>
+            <w:tabs>
+              <w:tab w:val="left" w:pos="440"/>
+              <w:tab w:val="right" w:leader="dot" w:pos="9016"/>
+            </w:tabs>
+            <w:rPr>
+              <w:noProof/>
+            </w:rPr>
+          </w:pPr>
+          <w:r>
+            <w:fldChar w:fldCharType="begin"/>
+          </w:r>
+          <w:r>
+            <w:instrText xml:space="preserve"> TOC \o "1-3" \h \z \u </w:instrText>
+          </w:r>
+          <w:r>
+            <w:fldChar w:fldCharType="separate"/>
+          </w:r>
+          <w:hyperlink w:anchor="_Toc27908154" w:history="1">
+            <w:r>
+              <w:rPr>
+                <w:rStyle w:val="Hyperlink"/>
+                <w:noProof/>
+              </w:rPr>
+              <w:t>1.</w:t>
+            </w:r>
+            <w:r>
+              <w:rPr>
+                <w:noProof/>
+              </w:rPr>
+              <w:tab/>
+            </w:r>
+            <w:r>
+              <w:rPr>
+                <w:rStyle w:val="Hyperlink"/>
+                <w:noProof/>
+              </w:rPr>
+              <w:t>Plan van aanpak:</w:t>
+            </w:r>
+            <w:r>
+              <w:rPr>
+                <w:noProof/>
+                <w:webHidden/>
+              </w:rPr>
+              <w:tab/>
+            </w:r>
+            <w:r>
+              <w:rPr>
+                <w:noProof/>
+                <w:webHidden/>
+              </w:rPr>
+              <w:fldChar w:fldCharType="begin"/>
+            </w:r>
+            <w:r>
+              <w:rPr>
+                <w:noProof/>
+                <w:webHidden/>
+              </w:rPr>
+              <w:instrText xml:space="preserve"> PAGEREF _Toc27908154 \h </w:instrText>
+            </w:r>
+            <w:r>
+              <w:rPr>
+                <w:noProof/>
+                <w:webHidden/>
+              </w:rPr>
+            </w:r>
+            <w:r>
+              <w:rPr>
+                <w:noProof/>
+                <w:webHidden/>
+              </w:rPr>
+              <w:fldChar w:fldCharType="separate"/>
+            </w:r>
+            <w:r>
+              <w:rPr>
+                <w:noProof/>
+                <w:webHidden/>
+              </w:rPr>
+              <w:t>4</w:t>
+            </w:r>
+            <w:r>
+              <w:rPr>
+                <w:noProof/>
+                <w:webHidden/>
+              </w:rPr>
+              <w:fldChar w:fldCharType="end"/>
+            </w:r>
+          </w:hyperlink>
+        </w:p>
+        <w:p>
+          <w:pPr>
+            <w:pStyle w:val="TOC1"/>
+            <w:tabs>
+              <w:tab w:val="left" w:pos="440"/>
+              <w:tab w:val="right" w:leader="dot" w:pos="9016"/>
+            </w:tabs>
+            <w:rPr>
+              <w:noProof/>
+            </w:rPr>
+          </w:pPr>
+          <w:hyperlink w:anchor="_Toc27908155" w:history="1">
+            <w:r>
+              <w:rPr>
+                <w:rStyle w:val="Hyperlink"/>
+                <w:noProof/>
+              </w:rPr>
+              <w:t>2.</w:t>
+            </w:r>
+            <w:r>
+              <w:rPr>
+                <w:noProof/>
+              </w:rPr>
+              <w:tab/>
+            </w:r>
+            <w:r>
+              <w:rPr>
+                <w:rStyle w:val="Hyperlink"/>
+                <w:noProof/>
+              </w:rPr>
+              <w:t>Planning:</w:t>
+            </w:r>
+            <w:r>
+              <w:rPr>
+                <w:noProof/>
+                <w:webHidden/>
+              </w:rPr>
+              <w:tab/>
+            </w:r>
+            <w:r>
+              <w:rPr>
+                <w:noProof/>
+                <w:webHidden/>
+              </w:rPr>
+              <w:fldChar w:fldCharType="begin"/>
+            </w:r>
+            <w:r>
+              <w:rPr>
+                <w:noProof/>
+                <w:webHidden/>
+              </w:rPr>
+              <w:instrText xml:space="preserve"> PAGEREF _Toc27908155 \h </w:instrText>
+            </w:r>
+            <w:r>
+              <w:rPr>
+                <w:noProof/>
+                <w:webHidden/>
+              </w:rPr>
+            </w:r>
+            <w:r>
+              <w:rPr>
+                <w:noProof/>
+                <w:webHidden/>
+              </w:rPr>
+              <w:fldChar w:fldCharType="separate"/>
+            </w:r>
+            <w:r>
+              <w:rPr>
+                <w:noProof/>
+                <w:webHidden/>
+              </w:rPr>
+              <w:t>4</w:t>
+            </w:r>
+            <w:r>
+              <w:rPr>
+                <w:noProof/>
+                <w:webHidden/>
+              </w:rPr>
+              <w:fldChar w:fldCharType="end"/>
+            </w:r>
+          </w:hyperlink>
+        </w:p>
+        <w:p>
+          <w:pPr>
+            <w:pStyle w:val="TOC1"/>
+            <w:tabs>
+              <w:tab w:val="left" w:pos="440"/>
+              <w:tab w:val="right" w:leader="dot" w:pos="9016"/>
+            </w:tabs>
+            <w:rPr>
+              <w:noProof/>
+            </w:rPr>
+          </w:pPr>
+          <w:hyperlink w:anchor="_Toc27908156" w:history="1">
+            <w:r>
+              <w:rPr>
+                <w:rStyle w:val="Hyperlink"/>
+                <w:noProof/>
+                <w:lang w:val="en-GB"/>
+              </w:rPr>
+              <w:t>3.</w:t>
+            </w:r>
+            <w:r>
+              <w:rPr>
+                <w:noProof/>
+              </w:rPr>
+              <w:tab/>
+            </w:r>
+            <w:r>
+              <w:rPr>
+                <w:rStyle w:val="Hyperlink"/>
+                <w:noProof/>
+                <w:lang w:val="en-GB"/>
+              </w:rPr>
+              <w:t>Communicatie met de opdrachtgever</w:t>
+            </w:r>
+            <w:r>
+              <w:rPr>
+                <w:noProof/>
+                <w:webHidden/>
+              </w:rPr>
+              <w:tab/>
+            </w:r>
+            <w:r>
+              <w:rPr>
+                <w:noProof/>
+                <w:webHidden/>
+              </w:rPr>
+              <w:fldChar w:fldCharType="begin"/>
+            </w:r>
+            <w:r>
+              <w:rPr>
+                <w:noProof/>
+                <w:webHidden/>
+              </w:rPr>
+              <w:instrText xml:space="preserve"> PAGEREF _Toc27908156 \h </w:instrText>
+            </w:r>
+            <w:r>
+              <w:rPr>
+                <w:noProof/>
+                <w:webHidden/>
+              </w:rPr>
+            </w:r>
+            <w:r>
+              <w:rPr>
+                <w:noProof/>
+                <w:webHidden/>
+              </w:rPr>
+              <w:fldChar w:fldCharType="separate"/>
+            </w:r>
+            <w:r>
+              <w:rPr>
+                <w:noProof/>
+                <w:webHidden/>
+              </w:rPr>
+              <w:t>5</w:t>
+            </w:r>
+            <w:r>
+              <w:rPr>
+                <w:noProof/>
+                <w:webHidden/>
+              </w:rPr>
+              <w:fldChar w:fldCharType="end"/>
+            </w:r>
+          </w:hyperlink>
+        </w:p>
+        <w:p>
+          <w:pPr>
+            <w:pStyle w:val="TOC1"/>
+            <w:tabs>
+              <w:tab w:val="left" w:pos="440"/>
+              <w:tab w:val="right" w:leader="dot" w:pos="9016"/>
+            </w:tabs>
+            <w:rPr>
+              <w:noProof/>
+            </w:rPr>
+          </w:pPr>
+          <w:hyperlink w:anchor="_Toc27908157" w:history="1">
+            <w:r>
+              <w:rPr>
+                <w:rStyle w:val="Hyperlink"/>
+                <w:noProof/>
+              </w:rPr>
+              <w:t>4.</w:t>
+            </w:r>
+            <w:r>
+              <w:rPr>
+                <w:noProof/>
+              </w:rPr>
+              <w:tab/>
+            </w:r>
+            <w:r>
+              <w:rPr>
+                <w:rStyle w:val="Hyperlink"/>
+                <w:noProof/>
+              </w:rPr>
+              <w:t>Projectmatig werken</w:t>
+            </w:r>
+            <w:r>
+              <w:rPr>
+                <w:noProof/>
+                <w:webHidden/>
+              </w:rPr>
+              <w:tab/>
+            </w:r>
+            <w:r>
+              <w:rPr>
+                <w:noProof/>
+                <w:webHidden/>
+              </w:rPr>
+              <w:fldChar w:fldCharType="begin"/>
+            </w:r>
+            <w:r>
+              <w:rPr>
+                <w:noProof/>
+                <w:webHidden/>
+              </w:rPr>
+              <w:instrText xml:space="preserve"> PAGEREF _Toc27908157 \h </w:instrText>
+            </w:r>
+            <w:r>
+              <w:rPr>
+                <w:noProof/>
+                <w:webHidden/>
+              </w:rPr>
+            </w:r>
+            <w:r>
+              <w:rPr>
+                <w:noProof/>
+                <w:webHidden/>
+              </w:rPr>
+              <w:fldChar w:fldCharType="separate"/>
+            </w:r>
+            <w:r>
+              <w:rPr>
+                <w:noProof/>
+                <w:webHidden/>
+              </w:rPr>
+              <w:t>5</w:t>
+            </w:r>
+            <w:r>
+              <w:rPr>
+                <w:noProof/>
+                <w:webHidden/>
+              </w:rPr>
+              <w:fldChar w:fldCharType="end"/>
+            </w:r>
+          </w:hyperlink>
+        </w:p>
+        <w:p>
+          <w:pPr>
+            <w:pStyle w:val="TOC1"/>
+            <w:tabs>
+              <w:tab w:val="left" w:pos="440"/>
+              <w:tab w:val="right" w:leader="dot" w:pos="9016"/>
+            </w:tabs>
+            <w:rPr>
+              <w:noProof/>
+            </w:rPr>
+          </w:pPr>
+          <w:hyperlink w:anchor="_Toc27908158" w:history="1">
+            <w:r>
+              <w:rPr>
+                <w:rStyle w:val="Hyperlink"/>
+                <w:noProof/>
+              </w:rPr>
+              <w:t>5.</w:t>
+            </w:r>
+            <w:r>
+              <w:rPr>
+                <w:noProof/>
+              </w:rPr>
+              <w:tab/>
+            </w:r>
+            <w:r>
+              <w:rPr>
+                <w:rStyle w:val="Hyperlink"/>
+                <w:noProof/>
+              </w:rPr>
+              <w:t>Analyse</w:t>
+            </w:r>
+            <w:r>
+              <w:rPr>
+                <w:noProof/>
+                <w:webHidden/>
+              </w:rPr>
+              <w:tab/>
+            </w:r>
+            <w:r>
+              <w:rPr>
+                <w:noProof/>
+                <w:webHidden/>
+              </w:rPr>
+              <w:fldChar w:fldCharType="begin"/>
+            </w:r>
+            <w:r>
+              <w:rPr>
+                <w:noProof/>
+                <w:webHidden/>
+              </w:rPr>
+              <w:instrText xml:space="preserve"> PAGEREF _Toc27908158 \h </w:instrText>
+            </w:r>
+            <w:r>
+              <w:rPr>
+                <w:noProof/>
+                <w:webHidden/>
+              </w:rPr>
+            </w:r>
+            <w:r>
+              <w:rPr>
+                <w:noProof/>
+                <w:webHidden/>
+              </w:rPr>
+              <w:fldChar w:fldCharType="separate"/>
+            </w:r>
+            <w:r>
+              <w:rPr>
+                <w:noProof/>
+                <w:webHidden/>
+              </w:rPr>
+              <w:t>5</w:t>
+            </w:r>
+            <w:r>
+              <w:rPr>
+                <w:noProof/>
+                <w:webHidden/>
+              </w:rPr>
+              <w:fldChar w:fldCharType="end"/>
+            </w:r>
+          </w:hyperlink>
+        </w:p>
+        <w:p>
+          <w:pPr>
+            <w:pStyle w:val="TOC2"/>
+            <w:tabs>
+              <w:tab w:val="left" w:pos="880"/>
+              <w:tab w:val="right" w:leader="dot" w:pos="9016"/>
+            </w:tabs>
+            <w:rPr>
+              <w:noProof/>
+            </w:rPr>
+          </w:pPr>
+          <w:hyperlink w:anchor="_Toc27908159" w:history="1">
+            <w:r>
+              <w:rPr>
+                <w:rStyle w:val="Hyperlink"/>
+                <w:noProof/>
+              </w:rPr>
+              <w:t>5.1</w:t>
+            </w:r>
+            <w:r>
+              <w:rPr>
+                <w:noProof/>
+              </w:rPr>
+              <w:tab/>
+            </w:r>
+            <w:r>
+              <w:rPr>
+                <w:rStyle w:val="Hyperlink"/>
+                <w:noProof/>
+              </w:rPr>
+              <w:t>Database schema</w:t>
+            </w:r>
+            <w:r>
+              <w:rPr>
+                <w:noProof/>
+                <w:webHidden/>
+              </w:rPr>
+              <w:tab/>
+            </w:r>
+            <w:r>
+              <w:rPr>
+                <w:noProof/>
+                <w:webHidden/>
+              </w:rPr>
+              <w:fldChar w:fldCharType="begin"/>
+            </w:r>
+            <w:r>
+              <w:rPr>
+                <w:noProof/>
+                <w:webHidden/>
+              </w:rPr>
+              <w:instrText xml:space="preserve"> PAGEREF _Toc27908159 \h </w:instrText>
+            </w:r>
+            <w:r>
+              <w:rPr>
+                <w:noProof/>
+                <w:webHidden/>
+              </w:rPr>
+            </w:r>
+            <w:r>
+              <w:rPr>
+                <w:noProof/>
+                <w:webHidden/>
+              </w:rPr>
+              <w:fldChar w:fldCharType="separate"/>
+            </w:r>
+            <w:r>
+              <w:rPr>
+                <w:noProof/>
+                <w:webHidden/>
+              </w:rPr>
+              <w:t>5</w:t>
+            </w:r>
+            <w:r>
+              <w:rPr>
+                <w:noProof/>
+                <w:webHidden/>
+              </w:rPr>
+              <w:fldChar w:fldCharType="end"/>
+            </w:r>
+          </w:hyperlink>
+        </w:p>
+        <w:p>
+          <w:pPr>
+            <w:pStyle w:val="TOC2"/>
+            <w:tabs>
+              <w:tab w:val="left" w:pos="880"/>
+              <w:tab w:val="right" w:leader="dot" w:pos="9016"/>
+            </w:tabs>
+            <w:rPr>
+              <w:noProof/>
+            </w:rPr>
+          </w:pPr>
+          <w:hyperlink w:anchor="_Toc27908160" w:history="1">
+            <w:r>
+              <w:rPr>
+                <w:rStyle w:val="Hyperlink"/>
+                <w:noProof/>
+                <w:lang w:val="en-GB"/>
+              </w:rPr>
+              <w:t>5.2</w:t>
+            </w:r>
+            <w:r>
+              <w:rPr>
+                <w:noProof/>
+              </w:rPr>
+              <w:tab/>
+            </w:r>
+            <w:r>
+              <w:rPr>
+                <w:rStyle w:val="Hyperlink"/>
+                <w:noProof/>
+                <w:lang w:val="en-GB"/>
+              </w:rPr>
+              <w:t>Wireframing</w:t>
+            </w:r>
+            <w:r>
+              <w:rPr>
+                <w:noProof/>
+                <w:webHidden/>
+              </w:rPr>
+              <w:tab/>
+            </w:r>
+            <w:r>
+              <w:rPr>
+                <w:noProof/>
+                <w:webHidden/>
+              </w:rPr>
+              <w:fldChar w:fldCharType="begin"/>
+            </w:r>
+            <w:r>
+              <w:rPr>
+                <w:noProof/>
+                <w:webHidden/>
+              </w:rPr>
+              <w:instrText xml:space="preserve"> PAGEREF _Toc27908160 \h </w:instrText>
+            </w:r>
+            <w:r>
+              <w:rPr>
+                <w:noProof/>
+                <w:webHidden/>
+              </w:rPr>
+            </w:r>
+            <w:r>
+              <w:rPr>
+                <w:noProof/>
+                <w:webHidden/>
+              </w:rPr>
+              <w:fldChar w:fldCharType="separate"/>
+            </w:r>
+            <w:r>
+              <w:rPr>
+                <w:noProof/>
+                <w:webHidden/>
+              </w:rPr>
+              <w:t>7</w:t>
+            </w:r>
+            <w:r>
+              <w:rPr>
+                <w:noProof/>
+                <w:webHidden/>
+              </w:rPr>
+              <w:fldChar w:fldCharType="end"/>
+            </w:r>
+          </w:hyperlink>
+        </w:p>
+        <w:p>
+          <w:pPr>
+            <w:pStyle w:val="TOC1"/>
+            <w:tabs>
+              <w:tab w:val="left" w:pos="440"/>
+              <w:tab w:val="right" w:leader="dot" w:pos="9016"/>
+            </w:tabs>
+            <w:rPr>
+              <w:noProof/>
+            </w:rPr>
+          </w:pPr>
+          <w:hyperlink w:anchor="_Toc27908161" w:history="1">
+            <w:r>
+              <w:rPr>
+                <w:rStyle w:val="Hyperlink"/>
+                <w:noProof/>
+                <w:lang w:val="en-GB"/>
+              </w:rPr>
+              <w:t>6.</w:t>
+            </w:r>
+            <w:r>
+              <w:rPr>
+                <w:noProof/>
+              </w:rPr>
+              <w:tab/>
+            </w:r>
+            <w:r>
+              <w:rPr>
+                <w:rStyle w:val="Hyperlink"/>
+                <w:noProof/>
+                <w:lang w:val="en-GB"/>
+              </w:rPr>
+              <w:t>Control flow</w:t>
+            </w:r>
+            <w:r>
+              <w:rPr>
+                <w:noProof/>
+                <w:webHidden/>
+              </w:rPr>
+              <w:tab/>
+            </w:r>
+            <w:r>
+              <w:rPr>
+                <w:noProof/>
+                <w:webHidden/>
+              </w:rPr>
+              <w:fldChar w:fldCharType="begin"/>
+            </w:r>
+            <w:r>
+              <w:rPr>
+                <w:noProof/>
+                <w:webHidden/>
+              </w:rPr>
+              <w:instrText xml:space="preserve"> PAGEREF _Toc27908161 \h </w:instrText>
+            </w:r>
+            <w:r>
+              <w:rPr>
+                <w:noProof/>
+                <w:webHidden/>
+              </w:rPr>
+            </w:r>
+            <w:r>
+              <w:rPr>
+                <w:noProof/>
+                <w:webHidden/>
+              </w:rPr>
+              <w:fldChar w:fldCharType="separate"/>
+            </w:r>
+            <w:r>
+              <w:rPr>
+                <w:noProof/>
+                <w:webHidden/>
+              </w:rPr>
+              <w:t>8</w:t>
+            </w:r>
+            <w:r>
+              <w:rPr>
+                <w:noProof/>
+                <w:webHidden/>
+              </w:rPr>
+              <w:fldChar w:fldCharType="end"/>
+            </w:r>
+          </w:hyperlink>
+        </w:p>
+        <w:p>
+          <w:pPr>
+            <w:pStyle w:val="TOC1"/>
+            <w:tabs>
+              <w:tab w:val="left" w:pos="440"/>
+              <w:tab w:val="right" w:leader="dot" w:pos="9016"/>
+            </w:tabs>
+            <w:rPr>
+              <w:noProof/>
+            </w:rPr>
+          </w:pPr>
+          <w:hyperlink w:anchor="_Toc27908162" w:history="1">
+            <w:r>
+              <w:rPr>
+                <w:rStyle w:val="Hyperlink"/>
+                <w:noProof/>
+              </w:rPr>
+              <w:t>7.</w:t>
+            </w:r>
+            <w:r>
+              <w:rPr>
+                <w:noProof/>
+              </w:rPr>
+              <w:tab/>
+            </w:r>
+            <w:r>
+              <w:rPr>
+                <w:rStyle w:val="Hyperlink"/>
+                <w:noProof/>
+              </w:rPr>
+              <w:t>Uitbreidingen</w:t>
+            </w:r>
+            <w:r>
+              <w:rPr>
+                <w:noProof/>
+                <w:webHidden/>
+              </w:rPr>
+              <w:tab/>
+            </w:r>
+            <w:r>
+              <w:rPr>
+                <w:noProof/>
+                <w:webHidden/>
+              </w:rPr>
+              <w:fldChar w:fldCharType="begin"/>
+            </w:r>
+            <w:r>
+              <w:rPr>
+                <w:noProof/>
+                <w:webHidden/>
+              </w:rPr>
+              <w:instrText xml:space="preserve"> PAGEREF _Toc27908162 \h </w:instrText>
+            </w:r>
+            <w:r>
+              <w:rPr>
+                <w:noProof/>
+                <w:webHidden/>
+              </w:rPr>
+            </w:r>
+            <w:r>
+              <w:rPr>
+                <w:noProof/>
+                <w:webHidden/>
+              </w:rPr>
+              <w:fldChar w:fldCharType="separate"/>
+            </w:r>
+            <w:r>
+              <w:rPr>
+                <w:noProof/>
+                <w:webHidden/>
+              </w:rPr>
+              <w:t>9</w:t>
+            </w:r>
+            <w:r>
+              <w:rPr>
+                <w:noProof/>
+                <w:webHidden/>
+              </w:rPr>
+              <w:fldChar w:fldCharType="end"/>
+            </w:r>
+          </w:hyperlink>
+        </w:p>
+        <w:p>
+          <w:pPr>
+            <w:pStyle w:val="TOC2"/>
+            <w:tabs>
+              <w:tab w:val="left" w:pos="880"/>
+              <w:tab w:val="right" w:leader="dot" w:pos="9016"/>
+            </w:tabs>
+            <w:rPr>
+              <w:noProof/>
+            </w:rPr>
+          </w:pPr>
+          <w:hyperlink w:anchor="_Toc27908163" w:history="1">
+            <w:r>
+              <w:rPr>
+                <w:rStyle w:val="Hyperlink"/>
+                <w:noProof/>
+              </w:rPr>
+              <w:t>7.1</w:t>
+            </w:r>
+            <w:r>
+              <w:rPr>
+                <w:noProof/>
+              </w:rPr>
+              <w:tab/>
+            </w:r>
+            <w:r>
+              <w:rPr>
+                <w:rStyle w:val="Hyperlink"/>
+                <w:noProof/>
+              </w:rPr>
+              <w:t>Brain Wave sensor</w:t>
+            </w:r>
+            <w:r>
+              <w:rPr>
+                <w:noProof/>
+                <w:webHidden/>
+              </w:rPr>
+              <w:tab/>
+            </w:r>
+            <w:r>
+              <w:rPr>
+                <w:noProof/>
+                <w:webHidden/>
+              </w:rPr>
+              <w:fldChar w:fldCharType="begin"/>
+            </w:r>
+            <w:r>
+              <w:rPr>
+                <w:noProof/>
+                <w:webHidden/>
+              </w:rPr>
+              <w:instrText xml:space="preserve"> PAGEREF _Toc27908163 \h </w:instrText>
+            </w:r>
+            <w:r>
+              <w:rPr>
+                <w:noProof/>
+                <w:webHidden/>
+              </w:rPr>
+            </w:r>
+            <w:r>
+              <w:rPr>
+                <w:noProof/>
+                <w:webHidden/>
+              </w:rPr>
+              <w:fldChar w:fldCharType="separate"/>
+            </w:r>
+            <w:r>
+              <w:rPr>
+                <w:noProof/>
+                <w:webHidden/>
+              </w:rPr>
+              <w:t>9</w:t>
+            </w:r>
+            <w:r>
+              <w:rPr>
+                <w:noProof/>
+                <w:webHidden/>
+              </w:rPr>
+              <w:fldChar w:fldCharType="end"/>
+            </w:r>
+          </w:hyperlink>
+        </w:p>
+        <w:p>
+          <w:pPr>
+            <w:pStyle w:val="TOC2"/>
+            <w:tabs>
+              <w:tab w:val="left" w:pos="880"/>
+              <w:tab w:val="right" w:leader="dot" w:pos="9016"/>
+            </w:tabs>
+            <w:rPr>
+              <w:noProof/>
+            </w:rPr>
+          </w:pPr>
+          <w:hyperlink w:anchor="_Toc27908164" w:history="1">
+            <w:r>
+              <w:rPr>
+                <w:rStyle w:val="Hyperlink"/>
+                <w:noProof/>
+              </w:rPr>
+              <w:t>7.2</w:t>
+            </w:r>
+            <w:r>
+              <w:rPr>
+                <w:noProof/>
+              </w:rPr>
+              <w:tab/>
+            </w:r>
+            <w:r>
+              <w:rPr>
+                <w:rStyle w:val="Hyperlink"/>
+                <w:noProof/>
+              </w:rPr>
+              <w:t>Gamificatie</w:t>
+            </w:r>
+            <w:r>
+              <w:rPr>
+                <w:noProof/>
+                <w:webHidden/>
+              </w:rPr>
+              <w:tab/>
+            </w:r>
+            <w:r>
+              <w:rPr>
+                <w:noProof/>
+                <w:webHidden/>
+              </w:rPr>
+              <w:fldChar w:fldCharType="begin"/>
+            </w:r>
+            <w:r>
+              <w:rPr>
+                <w:noProof/>
+                <w:webHidden/>
+              </w:rPr>
+              <w:instrText xml:space="preserve"> PAGEREF _Toc27908164 \h </w:instrText>
+            </w:r>
+            <w:r>
+              <w:rPr>
+                <w:noProof/>
+                <w:webHidden/>
+              </w:rPr>
+            </w:r>
+            <w:r>
+              <w:rPr>
+                <w:noProof/>
+                <w:webHidden/>
+              </w:rPr>
+              <w:fldChar w:fldCharType="separate"/>
+            </w:r>
+            <w:r>
+              <w:rPr>
+                <w:noProof/>
+                <w:webHidden/>
+              </w:rPr>
+              <w:t>9</w:t>
+            </w:r>
+            <w:r>
+              <w:rPr>
+                <w:noProof/>
+                <w:webHidden/>
+              </w:rPr>
+              <w:fldChar w:fldCharType="end"/>
+            </w:r>
+          </w:hyperlink>
+        </w:p>
+        <w:p>
+          <w:pPr>
+            <w:pStyle w:val="TOC2"/>
+            <w:tabs>
+              <w:tab w:val="left" w:pos="880"/>
+              <w:tab w:val="right" w:leader="dot" w:pos="9016"/>
+            </w:tabs>
+            <w:rPr>
+              <w:noProof/>
+            </w:rPr>
+          </w:pPr>
+          <w:hyperlink w:anchor="_Toc27908165" w:history="1">
+            <w:r>
+              <w:rPr>
+                <w:rStyle w:val="Hyperlink"/>
+                <w:noProof/>
+              </w:rPr>
+              <w:t>7.3</w:t>
+            </w:r>
+            <w:r>
+              <w:rPr>
+                <w:noProof/>
+              </w:rPr>
+              <w:tab/>
+            </w:r>
+            <w:r>
+              <w:rPr>
+                <w:rStyle w:val="Hyperlink"/>
+                <w:noProof/>
+              </w:rPr>
+              <w:t>Verschillende soorten User Interfaces</w:t>
+            </w:r>
+            <w:r>
+              <w:rPr>
+                <w:noProof/>
+                <w:webHidden/>
+              </w:rPr>
+              <w:tab/>
+            </w:r>
+            <w:r>
+              <w:rPr>
+                <w:noProof/>
+                <w:webHidden/>
+              </w:rPr>
+              <w:fldChar w:fldCharType="begin"/>
+            </w:r>
+            <w:r>
+              <w:rPr>
+                <w:noProof/>
+                <w:webHidden/>
+              </w:rPr>
+              <w:instrText xml:space="preserve"> PAGEREF _Toc27908165 \h </w:instrText>
+            </w:r>
+            <w:r>
+              <w:rPr>
+                <w:noProof/>
+                <w:webHidden/>
+              </w:rPr>
+            </w:r>
+            <w:r>
+              <w:rPr>
+                <w:noProof/>
+                <w:webHidden/>
+              </w:rPr>
+              <w:fldChar w:fldCharType="separate"/>
+            </w:r>
+            <w:r>
+              <w:rPr>
+                <w:noProof/>
+                <w:webHidden/>
+              </w:rPr>
+              <w:t>9</w:t>
+            </w:r>
+            <w:r>
+              <w:rPr>
+                <w:noProof/>
+                <w:webHidden/>
+              </w:rPr>
+              <w:fldChar w:fldCharType="end"/>
+            </w:r>
+          </w:hyperlink>
+        </w:p>
+        <w:p>
+          <w:pPr>
+            <w:pStyle w:val="TOC2"/>
+            <w:tabs>
+              <w:tab w:val="left" w:pos="880"/>
+              <w:tab w:val="right" w:leader="dot" w:pos="9016"/>
+            </w:tabs>
+            <w:rPr>
+              <w:noProof/>
+            </w:rPr>
+          </w:pPr>
+          <w:hyperlink w:anchor="_Toc27908166" w:history="1">
+            <w:r>
+              <w:rPr>
+                <w:rStyle w:val="Hyperlink"/>
+                <w:noProof/>
+              </w:rPr>
+              <w:t>7.4</w:t>
+            </w:r>
+            <w:r>
+              <w:rPr>
+                <w:noProof/>
+              </w:rPr>
+              <w:tab/>
+            </w:r>
+            <w:r>
+              <w:rPr>
+                <w:rStyle w:val="Hyperlink"/>
+                <w:noProof/>
+              </w:rPr>
+              <w:t>Nieuwe games ontwikkelen</w:t>
+            </w:r>
+            <w:r>
+              <w:rPr>
+                <w:noProof/>
+                <w:webHidden/>
+              </w:rPr>
+              <w:tab/>
+            </w:r>
+            <w:r>
+              <w:rPr>
+                <w:noProof/>
+                <w:webHidden/>
+              </w:rPr>
+              <w:fldChar w:fldCharType="begin"/>
+            </w:r>
+            <w:r>
+              <w:rPr>
+                <w:noProof/>
+                <w:webHidden/>
+              </w:rPr>
+              <w:instrText xml:space="preserve"> PAGEREF _Toc27908166 \h </w:instrText>
+            </w:r>
+            <w:r>
+              <w:rPr>
+                <w:noProof/>
+                <w:webHidden/>
+              </w:rPr>
+            </w:r>
+            <w:r>
+              <w:rPr>
+                <w:noProof/>
+                <w:webHidden/>
+              </w:rPr>
+              <w:fldChar w:fldCharType="separate"/>
+            </w:r>
+            <w:r>
+              <w:rPr>
+                <w:noProof/>
+                <w:webHidden/>
+              </w:rPr>
+              <w:t>9</w:t>
+            </w:r>
+            <w:r>
+              <w:rPr>
+                <w:noProof/>
+                <w:webHidden/>
+              </w:rPr>
+              <w:fldChar w:fldCharType="end"/>
+            </w:r>
+          </w:hyperlink>
+        </w:p>
+        <w:p>
+          <w:pPr>
+            <w:pStyle w:val="TOC1"/>
+            <w:tabs>
+              <w:tab w:val="left" w:pos="440"/>
+              <w:tab w:val="right" w:leader="dot" w:pos="9016"/>
+            </w:tabs>
+            <w:rPr>
+              <w:noProof/>
+            </w:rPr>
+          </w:pPr>
+          <w:hyperlink w:anchor="_Toc27908167" w:history="1">
+            <w:r>
+              <w:rPr>
+                <w:rStyle w:val="Hyperlink"/>
+                <w:noProof/>
+              </w:rPr>
+              <w:t>8.</w:t>
+            </w:r>
+            <w:r>
+              <w:rPr>
+                <w:noProof/>
+              </w:rPr>
+              <w:tab/>
+            </w:r>
+            <w:r>
+              <w:rPr>
+                <w:rStyle w:val="Hyperlink"/>
+                <w:noProof/>
+              </w:rPr>
+              <w:t>Finale product</w:t>
+            </w:r>
+            <w:r>
+              <w:rPr>
+                <w:noProof/>
+                <w:webHidden/>
+              </w:rPr>
+              <w:tab/>
+            </w:r>
+            <w:r>
+              <w:rPr>
+                <w:noProof/>
+                <w:webHidden/>
+              </w:rPr>
+              <w:fldChar w:fldCharType="begin"/>
+            </w:r>
+            <w:r>
+              <w:rPr>
+                <w:noProof/>
+                <w:webHidden/>
+              </w:rPr>
+              <w:instrText xml:space="preserve"> PAGEREF _Toc27908167 \h </w:instrText>
+            </w:r>
+            <w:r>
+              <w:rPr>
+                <w:noProof/>
+                <w:webHidden/>
+              </w:rPr>
+            </w:r>
+            <w:r>
+              <w:rPr>
+                <w:noProof/>
+                <w:webHidden/>
+              </w:rPr>
+              <w:fldChar w:fldCharType="separate"/>
+            </w:r>
+            <w:r>
+              <w:rPr>
+                <w:noProof/>
+                <w:webHidden/>
+              </w:rPr>
+              <w:t>10</w:t>
+            </w:r>
+            <w:r>
+              <w:rPr>
+                <w:noProof/>
+                <w:webHidden/>
+              </w:rPr>
+              <w:fldChar w:fldCharType="end"/>
+            </w:r>
+          </w:hyperlink>
+        </w:p>
+        <w:p>
+          <w:pPr>
+            <w:pStyle w:val="TOC2"/>
+            <w:tabs>
+              <w:tab w:val="left" w:pos="880"/>
+              <w:tab w:val="right" w:leader="dot" w:pos="9016"/>
+            </w:tabs>
+            <w:rPr>
+              <w:noProof/>
+            </w:rPr>
+          </w:pPr>
+          <w:hyperlink w:anchor="_Toc27908168" w:history="1">
+            <w:r>
+              <w:rPr>
+                <w:rStyle w:val="Hyperlink"/>
+                <w:noProof/>
+              </w:rPr>
+              <w:t>8.1</w:t>
+            </w:r>
+            <w:r>
+              <w:rPr>
+                <w:noProof/>
+              </w:rPr>
+              <w:tab/>
+            </w:r>
+            <w:r>
+              <w:rPr>
+                <w:rStyle w:val="Hyperlink"/>
+                <w:noProof/>
+              </w:rPr>
+              <w:t>User Interface</w:t>
+            </w:r>
+            <w:r>
+              <w:rPr>
+                <w:noProof/>
+                <w:webHidden/>
+              </w:rPr>
+              <w:tab/>
+            </w:r>
+            <w:r>
+              <w:rPr>
+                <w:noProof/>
+                <w:webHidden/>
+              </w:rPr>
+              <w:fldChar w:fldCharType="begin"/>
+            </w:r>
+            <w:r>
+              <w:rPr>
+                <w:noProof/>
+                <w:webHidden/>
+              </w:rPr>
+              <w:instrText xml:space="preserve"> PAGEREF _Toc27908168 \h </w:instrText>
+            </w:r>
+            <w:r>
+              <w:rPr>
+                <w:noProof/>
+                <w:webHidden/>
+              </w:rPr>
+            </w:r>
+            <w:r>
+              <w:rPr>
+                <w:noProof/>
+                <w:webHidden/>
+              </w:rPr>
+              <w:fldChar w:fldCharType="separate"/>
+            </w:r>
+            <w:r>
+              <w:rPr>
+                <w:noProof/>
+                <w:webHidden/>
+              </w:rPr>
+              <w:t>10</w:t>
+            </w:r>
+            <w:r>
+              <w:rPr>
+                <w:noProof/>
+                <w:webHidden/>
+              </w:rPr>
+              <w:fldChar w:fldCharType="end"/>
+            </w:r>
+          </w:hyperlink>
+        </w:p>
+        <w:p>
+          <w:pPr>
+            <w:pStyle w:val="TOC2"/>
+            <w:tabs>
+              <w:tab w:val="left" w:pos="880"/>
+              <w:tab w:val="right" w:leader="dot" w:pos="9016"/>
+            </w:tabs>
+            <w:rPr>
+              <w:noProof/>
+            </w:rPr>
+          </w:pPr>
+          <w:hyperlink w:anchor="_Toc27908169" w:history="1">
+            <w:r>
+              <w:rPr>
+                <w:rStyle w:val="Hyperlink"/>
+                <w:noProof/>
+              </w:rPr>
+              <w:t>8.2</w:t>
+            </w:r>
+            <w:r>
+              <w:rPr>
+                <w:noProof/>
+              </w:rPr>
+              <w:tab/>
+            </w:r>
+            <w:r>
+              <w:rPr>
+                <w:rStyle w:val="Hyperlink"/>
+                <w:noProof/>
+              </w:rPr>
+              <w:t>Game – Flappy Bird</w:t>
+            </w:r>
+            <w:r>
+              <w:rPr>
+                <w:noProof/>
+                <w:webHidden/>
+              </w:rPr>
+              <w:tab/>
+            </w:r>
+            <w:r>
+              <w:rPr>
+                <w:noProof/>
+                <w:webHidden/>
+              </w:rPr>
+              <w:fldChar w:fldCharType="begin"/>
+            </w:r>
+            <w:r>
+              <w:rPr>
+                <w:noProof/>
+                <w:webHidden/>
+              </w:rPr>
+              <w:instrText xml:space="preserve"> PAGEREF _Toc27908169 \h </w:instrText>
+            </w:r>
+            <w:r>
+              <w:rPr>
+                <w:noProof/>
+                <w:webHidden/>
+              </w:rPr>
+            </w:r>
+            <w:r>
+              <w:rPr>
+                <w:noProof/>
+                <w:webHidden/>
+              </w:rPr>
+              <w:fldChar w:fldCharType="separate"/>
+            </w:r>
+            <w:r>
+              <w:rPr>
+                <w:noProof/>
+                <w:webHidden/>
+              </w:rPr>
+              <w:t>10</w:t>
+            </w:r>
+            <w:r>
+              <w:rPr>
+                <w:noProof/>
+                <w:webHidden/>
+              </w:rPr>
+              <w:fldChar w:fldCharType="end"/>
+            </w:r>
+          </w:hyperlink>
+        </w:p>
+        <w:p>
+          <w:pPr>
+            <w:pStyle w:val="TOC1"/>
+            <w:tabs>
+              <w:tab w:val="left" w:pos="440"/>
+              <w:tab w:val="right" w:leader="dot" w:pos="9016"/>
+            </w:tabs>
+            <w:rPr>
+              <w:noProof/>
+            </w:rPr>
+          </w:pPr>
+          <w:hyperlink w:anchor="_Toc27908170" w:history="1">
+            <w:r>
+              <w:rPr>
+                <w:rStyle w:val="Hyperlink"/>
+                <w:noProof/>
+              </w:rPr>
+              <w:t>9.</w:t>
+            </w:r>
+            <w:r>
+              <w:rPr>
+                <w:noProof/>
+              </w:rPr>
+              <w:tab/>
+            </w:r>
+            <w:r>
+              <w:rPr>
+                <w:rStyle w:val="Hyperlink"/>
+                <w:noProof/>
+              </w:rPr>
+              <w:t>Reflectie</w:t>
+            </w:r>
+            <w:r>
+              <w:rPr>
+                <w:noProof/>
+                <w:webHidden/>
+              </w:rPr>
+              <w:tab/>
+            </w:r>
+            <w:r>
+              <w:rPr>
+                <w:noProof/>
+                <w:webHidden/>
+              </w:rPr>
+              <w:fldChar w:fldCharType="begin"/>
+            </w:r>
+            <w:r>
+              <w:rPr>
+                <w:noProof/>
+                <w:webHidden/>
+              </w:rPr>
+              <w:instrText xml:space="preserve"> PAGEREF _Toc27908170 \h </w:instrText>
+            </w:r>
+            <w:r>
+              <w:rPr>
+                <w:noProof/>
+                <w:webHidden/>
+              </w:rPr>
+            </w:r>
+            <w:r>
+              <w:rPr>
+                <w:noProof/>
+                <w:webHidden/>
+              </w:rPr>
+              <w:fldChar w:fldCharType="separate"/>
+            </w:r>
+            <w:r>
+              <w:rPr>
+                <w:noProof/>
+                <w:webHidden/>
+              </w:rPr>
+              <w:t>11</w:t>
+            </w:r>
+            <w:r>
+              <w:rPr>
+                <w:noProof/>
+                <w:webHidden/>
+              </w:rPr>
+              <w:fldChar w:fldCharType="end"/>
+            </w:r>
+          </w:hyperlink>
+        </w:p>
+        <w:p>
+          <w:pPr>
+            <w:pStyle w:val="TOC2"/>
+            <w:tabs>
+              <w:tab w:val="left" w:pos="880"/>
+              <w:tab w:val="right" w:leader="dot" w:pos="9016"/>
+            </w:tabs>
+            <w:rPr>
+              <w:noProof/>
+            </w:rPr>
+          </w:pPr>
+          <w:hyperlink w:anchor="_Toc27908171" w:history="1">
+            <w:r>
+              <w:rPr>
+                <w:rStyle w:val="Hyperlink"/>
+                <w:noProof/>
+              </w:rPr>
+              <w:t>9.1</w:t>
+            </w:r>
+            <w:r>
+              <w:rPr>
+                <w:noProof/>
+              </w:rPr>
+              <w:tab/>
+            </w:r>
+            <w:r>
+              <w:rPr>
+                <w:rStyle w:val="Hyperlink"/>
+                <w:noProof/>
+              </w:rPr>
+              <w:t>Brend Lambert</w:t>
+            </w:r>
+            <w:r>
+              <w:rPr>
+                <w:noProof/>
+                <w:webHidden/>
+              </w:rPr>
+              <w:tab/>
+            </w:r>
+            <w:r>
+              <w:rPr>
+                <w:noProof/>
+                <w:webHidden/>
+              </w:rPr>
+              <w:fldChar w:fldCharType="begin"/>
+            </w:r>
+            <w:r>
+              <w:rPr>
+                <w:noProof/>
+                <w:webHidden/>
+              </w:rPr>
+              <w:instrText xml:space="preserve"> PAGEREF _Toc27908171 \h </w:instrText>
+            </w:r>
+            <w:r>
+              <w:rPr>
+                <w:noProof/>
+                <w:webHidden/>
+              </w:rPr>
+            </w:r>
+            <w:r>
+              <w:rPr>
+                <w:noProof/>
+                <w:webHidden/>
+              </w:rPr>
+              <w:fldChar w:fldCharType="separate"/>
+            </w:r>
+            <w:r>
+              <w:rPr>
+                <w:noProof/>
+                <w:webHidden/>
+              </w:rPr>
+              <w:t>11</w:t>
+            </w:r>
+            <w:r>
+              <w:rPr>
+                <w:noProof/>
+                <w:webHidden/>
+              </w:rPr>
+              <w:fldChar w:fldCharType="end"/>
+            </w:r>
+          </w:hyperlink>
+        </w:p>
+        <w:p>
+          <w:pPr>
+            <w:pStyle w:val="TOC2"/>
+            <w:tabs>
+              <w:tab w:val="left" w:pos="880"/>
+              <w:tab w:val="right" w:leader="dot" w:pos="9016"/>
+            </w:tabs>
+            <w:rPr>
+              <w:noProof/>
+            </w:rPr>
+          </w:pPr>
+          <w:hyperlink w:anchor="_Toc27908172" w:history="1">
+            <w:r>
+              <w:rPr>
+                <w:rStyle w:val="Hyperlink"/>
+                <w:noProof/>
+              </w:rPr>
+              <w:t>9.2</w:t>
+            </w:r>
+            <w:r>
+              <w:rPr>
+                <w:noProof/>
+              </w:rPr>
+              <w:tab/>
+            </w:r>
+            <w:bookmarkStart w:id="0" w:name="_GoBack"/>
+            <w:bookmarkEnd w:id="0"/>
+            <w:r>
+              <w:rPr>
+                <w:rStyle w:val="Hyperlink"/>
+                <w:noProof/>
+              </w:rPr>
+              <w:t>Andrès Ooghe</w:t>
+            </w:r>
+            <w:r>
+              <w:rPr>
+                <w:noProof/>
+                <w:webHidden/>
+              </w:rPr>
+              <w:tab/>
+            </w:r>
+            <w:r>
+              <w:rPr>
+                <w:noProof/>
+                <w:webHidden/>
+              </w:rPr>
+              <w:fldChar w:fldCharType="begin"/>
+            </w:r>
+            <w:r>
+              <w:rPr>
+                <w:noProof/>
+                <w:webHidden/>
+              </w:rPr>
+              <w:instrText xml:space="preserve"> PAGEREF _Toc27908172 \h </w:instrText>
+            </w:r>
+            <w:r>
+              <w:rPr>
+                <w:noProof/>
+                <w:webHidden/>
+              </w:rPr>
+            </w:r>
+            <w:r>
+              <w:rPr>
+                <w:noProof/>
+                <w:webHidden/>
+              </w:rPr>
+              <w:fldChar w:fldCharType="separate"/>
+            </w:r>
+            <w:r>
+              <w:rPr>
+                <w:noProof/>
+                <w:webHidden/>
+              </w:rPr>
+              <w:t>11</w:t>
+            </w:r>
+            <w:r>
+              <w:rPr>
+                <w:noProof/>
+                <w:webHidden/>
+              </w:rPr>
+              <w:fldChar w:fldCharType="end"/>
+            </w:r>
+          </w:hyperlink>
+        </w:p>
+        <w:p>
+          <w:pPr>
+            <w:pStyle w:val="TOC1"/>
+            <w:tabs>
+              <w:tab w:val="right" w:leader="dot" w:pos="9016"/>
+            </w:tabs>
+            <w:rPr>
+              <w:noProof/>
+            </w:rPr>
+          </w:pPr>
+          <w:hyperlink w:anchor="_Toc27908173" w:history="1">
+            <w:r>
+              <w:rPr>
+                <w:rStyle w:val="Hyperlink"/>
+                <w:noProof/>
+              </w:rPr>
+              <w:t>Bijlage 1: Projectmatig werken</w:t>
+            </w:r>
+            <w:r>
+              <w:rPr>
+                <w:noProof/>
+                <w:webHidden/>
+              </w:rPr>
+              <w:tab/>
+            </w:r>
+            <w:r>
+              <w:rPr>
+                <w:noProof/>
+                <w:webHidden/>
+              </w:rPr>
+              <w:fldChar w:fldCharType="begin"/>
+            </w:r>
+            <w:r>
+              <w:rPr>
+                <w:noProof/>
+                <w:webHidden/>
+              </w:rPr>
+              <w:instrText xml:space="preserve"> PAGEREF _Toc27908173 \h </w:instrText>
+            </w:r>
+            <w:r>
+              <w:rPr>
+                <w:noProof/>
+                <w:webHidden/>
+              </w:rPr>
+            </w:r>
+            <w:r>
+              <w:rPr>
+                <w:noProof/>
+                <w:webHidden/>
+              </w:rPr>
+              <w:fldChar w:fldCharType="separate"/>
+            </w:r>
+            <w:r>
+              <w:rPr>
+                <w:noProof/>
+                <w:webHidden/>
+              </w:rPr>
+              <w:t>12</w:t>
+            </w:r>
+            <w:r>
+              <w:rPr>
+                <w:noProof/>
+                <w:webHidden/>
+              </w:rPr>
+              <w:fldChar w:fldCharType="end"/>
+            </w:r>
+          </w:hyperlink>
+        </w:p>
+        <w:p>
+          <w:pPr>
+            <w:pStyle w:val="TOC3"/>
+            <w:tabs>
+              <w:tab w:val="right" w:leader="dot" w:pos="9016"/>
+            </w:tabs>
+            <w:rPr>
+              <w:noProof/>
+            </w:rPr>
+          </w:pPr>
+          <w:hyperlink w:anchor="_Toc27908174" w:history="1">
+            <w:r>
+              <w:rPr>
+                <w:rStyle w:val="Hyperlink"/>
+                <w:noProof/>
+              </w:rPr>
+              <w:t>10/10/2019:</w:t>
+            </w:r>
+            <w:r>
+              <w:rPr>
+                <w:noProof/>
+                <w:webHidden/>
+              </w:rPr>
+              <w:tab/>
+            </w:r>
+            <w:r>
+              <w:rPr>
+                <w:noProof/>
+                <w:webHidden/>
+              </w:rPr>
+              <w:fldChar w:fldCharType="begin"/>
+            </w:r>
+            <w:r>
+              <w:rPr>
+                <w:noProof/>
+                <w:webHidden/>
+              </w:rPr>
+              <w:instrText xml:space="preserve"> PAGEREF _Toc27908174 \h </w:instrText>
+            </w:r>
+            <w:r>
+              <w:rPr>
+                <w:noProof/>
+                <w:webHidden/>
+              </w:rPr>
+            </w:r>
+            <w:r>
+              <w:rPr>
+                <w:noProof/>
+                <w:webHidden/>
+              </w:rPr>
+              <w:fldChar w:fldCharType="separate"/>
+            </w:r>
+            <w:r>
+              <w:rPr>
+                <w:noProof/>
+                <w:webHidden/>
+              </w:rPr>
+              <w:t>12</w:t>
+            </w:r>
+            <w:r>
+              <w:rPr>
+                <w:noProof/>
+                <w:webHidden/>
+              </w:rPr>
+              <w:fldChar w:fldCharType="end"/>
+            </w:r>
+          </w:hyperlink>
+        </w:p>
+        <w:p>
+          <w:pPr>
+            <w:pStyle w:val="TOC3"/>
+            <w:tabs>
+              <w:tab w:val="right" w:leader="dot" w:pos="9016"/>
+            </w:tabs>
+            <w:rPr>
+              <w:noProof/>
+            </w:rPr>
+          </w:pPr>
+          <w:hyperlink w:anchor="_Toc27908175" w:history="1">
+            <w:r>
+              <w:rPr>
+                <w:rStyle w:val="Hyperlink"/>
+                <w:noProof/>
+              </w:rPr>
+              <w:t>17-24/10/2019:</w:t>
+            </w:r>
+            <w:r>
+              <w:rPr>
+                <w:noProof/>
+                <w:webHidden/>
+              </w:rPr>
+              <w:tab/>
+            </w:r>
+            <w:r>
+              <w:rPr>
+                <w:noProof/>
+                <w:webHidden/>
+              </w:rPr>
+              <w:fldChar w:fldCharType="begin"/>
+            </w:r>
+            <w:r>
+              <w:rPr>
+                <w:noProof/>
+                <w:webHidden/>
+              </w:rPr>
+              <w:instrText xml:space="preserve"> PAGEREF _Toc27908175 \h </w:instrText>
+            </w:r>
+            <w:r>
+              <w:rPr>
+                <w:noProof/>
+                <w:webHidden/>
+              </w:rPr>
+            </w:r>
+            <w:r>
+              <w:rPr>
+                <w:noProof/>
+                <w:webHidden/>
+              </w:rPr>
+              <w:fldChar w:fldCharType="separate"/>
+            </w:r>
+            <w:r>
+              <w:rPr>
+                <w:noProof/>
+                <w:webHidden/>
+              </w:rPr>
+              <w:t>12</w:t>
+            </w:r>
+            <w:r>
+              <w:rPr>
+                <w:noProof/>
+                <w:webHidden/>
+              </w:rPr>
+              <w:fldChar w:fldCharType="end"/>
+            </w:r>
+          </w:hyperlink>
+        </w:p>
+        <w:p>
+          <w:pPr>
+            <w:pStyle w:val="TOC3"/>
+            <w:tabs>
+              <w:tab w:val="right" w:leader="dot" w:pos="9016"/>
+            </w:tabs>
+            <w:rPr>
+              <w:noProof/>
+            </w:rPr>
+          </w:pPr>
+          <w:hyperlink w:anchor="_Toc27908176" w:history="1">
+            <w:r>
+              <w:rPr>
+                <w:rStyle w:val="Hyperlink"/>
+                <w:noProof/>
+              </w:rPr>
+              <w:t>04-06/11/2019:</w:t>
+            </w:r>
+            <w:r>
+              <w:rPr>
+                <w:noProof/>
+                <w:webHidden/>
+              </w:rPr>
+              <w:tab/>
+            </w:r>
+            <w:r>
+              <w:rPr>
+                <w:noProof/>
+                <w:webHidden/>
+              </w:rPr>
+              <w:fldChar w:fldCharType="begin"/>
+            </w:r>
+            <w:r>
+              <w:rPr>
+                <w:noProof/>
+                <w:webHidden/>
+              </w:rPr>
+              <w:instrText xml:space="preserve"> PAGEREF _Toc27908176 \h </w:instrText>
+            </w:r>
+            <w:r>
+              <w:rPr>
+                <w:noProof/>
+                <w:webHidden/>
+              </w:rPr>
+            </w:r>
+            <w:r>
+              <w:rPr>
+                <w:noProof/>
+                <w:webHidden/>
+              </w:rPr>
+              <w:fldChar w:fldCharType="separate"/>
+            </w:r>
+            <w:r>
+              <w:rPr>
+                <w:noProof/>
+                <w:webHidden/>
+              </w:rPr>
+              <w:t>13</w:t>
+            </w:r>
+            <w:r>
+              <w:rPr>
+                <w:noProof/>
+                <w:webHidden/>
+              </w:rPr>
+              <w:fldChar w:fldCharType="end"/>
+            </w:r>
+          </w:hyperlink>
+        </w:p>
+        <w:p>
+          <w:pPr>
+            <w:pStyle w:val="TOC3"/>
+            <w:tabs>
+              <w:tab w:val="right" w:leader="dot" w:pos="9016"/>
+            </w:tabs>
+            <w:rPr>
+              <w:noProof/>
+            </w:rPr>
+          </w:pPr>
+          <w:hyperlink w:anchor="_Toc27908177" w:history="1">
+            <w:r>
+              <w:rPr>
+                <w:rStyle w:val="Hyperlink"/>
+                <w:noProof/>
+              </w:rPr>
+              <w:t>06-08/11/2019:</w:t>
+            </w:r>
+            <w:r>
+              <w:rPr>
+                <w:noProof/>
+                <w:webHidden/>
+              </w:rPr>
+              <w:tab/>
+            </w:r>
+            <w:r>
+              <w:rPr>
+                <w:noProof/>
+                <w:webHidden/>
+              </w:rPr>
+              <w:fldChar w:fldCharType="begin"/>
+            </w:r>
+            <w:r>
+              <w:rPr>
+                <w:noProof/>
+                <w:webHidden/>
+              </w:rPr>
+              <w:instrText xml:space="preserve"> PAGEREF _Toc27908177 \h </w:instrText>
+            </w:r>
+            <w:r>
+              <w:rPr>
+                <w:noProof/>
+                <w:webHidden/>
+              </w:rPr>
+            </w:r>
+            <w:r>
+              <w:rPr>
+                <w:noProof/>
+                <w:webHidden/>
+              </w:rPr>
+              <w:fldChar w:fldCharType="separate"/>
+            </w:r>
+            <w:r>
+              <w:rPr>
+                <w:noProof/>
+                <w:webHidden/>
+              </w:rPr>
+              <w:t>14</w:t>
+            </w:r>
+            <w:r>
+              <w:rPr>
+                <w:noProof/>
+                <w:webHidden/>
+              </w:rPr>
+              <w:fldChar w:fldCharType="end"/>
+            </w:r>
+          </w:hyperlink>
+        </w:p>
+        <w:p>
+          <w:pPr>
+            <w:pStyle w:val="TOC3"/>
+            <w:tabs>
+              <w:tab w:val="right" w:leader="dot" w:pos="9016"/>
+            </w:tabs>
+            <w:rPr>
+              <w:noProof/>
+            </w:rPr>
+          </w:pPr>
+          <w:hyperlink w:anchor="_Toc27908178" w:history="1">
+            <w:r>
+              <w:rPr>
+                <w:rStyle w:val="Hyperlink"/>
+                <w:noProof/>
+              </w:rPr>
+              <w:t>09-21/11/2019:</w:t>
+            </w:r>
+            <w:r>
+              <w:rPr>
+                <w:noProof/>
+                <w:webHidden/>
+              </w:rPr>
+              <w:tab/>
+            </w:r>
+            <w:r>
+              <w:rPr>
+                <w:noProof/>
+                <w:webHidden/>
+              </w:rPr>
+              <w:fldChar w:fldCharType="begin"/>
+            </w:r>
+            <w:r>
+              <w:rPr>
+                <w:noProof/>
+                <w:webHidden/>
+              </w:rPr>
+              <w:instrText xml:space="preserve"> PAGEREF _Toc27908178 \h </w:instrText>
+            </w:r>
+            <w:r>
+              <w:rPr>
+                <w:noProof/>
+                <w:webHidden/>
+              </w:rPr>
+            </w:r>
+            <w:r>
+              <w:rPr>
+                <w:noProof/>
+                <w:webHidden/>
+              </w:rPr>
+              <w:fldChar w:fldCharType="separate"/>
+            </w:r>
+            <w:r>
+              <w:rPr>
+                <w:noProof/>
+                <w:webHidden/>
+              </w:rPr>
+              <w:t>15</w:t>
+            </w:r>
+            <w:r>
+              <w:rPr>
+                <w:noProof/>
+                <w:webHidden/>
+              </w:rPr>
+              <w:fldChar w:fldCharType="end"/>
+            </w:r>
+          </w:hyperlink>
+        </w:p>
+        <w:p>
+          <w:pPr>
+            <w:pStyle w:val="TOC3"/>
+            <w:tabs>
+              <w:tab w:val="right" w:leader="dot" w:pos="9016"/>
+            </w:tabs>
+            <w:rPr>
+              <w:noProof/>
+            </w:rPr>
+          </w:pPr>
+          <w:hyperlink w:anchor="_Toc27908179" w:history="1">
+            <w:r>
+              <w:rPr>
+                <w:rStyle w:val="Hyperlink"/>
+                <w:noProof/>
+              </w:rPr>
+              <w:t>28/11/2019 – 05/12/2019:</w:t>
+            </w:r>
+            <w:r>
+              <w:rPr>
+                <w:noProof/>
+                <w:webHidden/>
+              </w:rPr>
+              <w:tab/>
+            </w:r>
+            <w:r>
+              <w:rPr>
+                <w:noProof/>
+                <w:webHidden/>
+              </w:rPr>
+              <w:fldChar w:fldCharType="begin"/>
+            </w:r>
+            <w:r>
+              <w:rPr>
+                <w:noProof/>
+                <w:webHidden/>
+              </w:rPr>
+              <w:instrText xml:space="preserve"> PAGEREF _Toc27908179 \h </w:instrText>
+            </w:r>
+            <w:r>
+              <w:rPr>
+                <w:noProof/>
+                <w:webHidden/>
+              </w:rPr>
+            </w:r>
+            <w:r>
+              <w:rPr>
+                <w:noProof/>
+                <w:webHidden/>
+              </w:rPr>
+              <w:fldChar w:fldCharType="separate"/>
+            </w:r>
+            <w:r>
+              <w:rPr>
+                <w:noProof/>
+                <w:webHidden/>
+              </w:rPr>
+              <w:t>15</w:t>
+            </w:r>
+            <w:r>
+              <w:rPr>
+                <w:noProof/>
+                <w:webHidden/>
+              </w:rPr>
+              <w:fldChar w:fldCharType="end"/>
+            </w:r>
+          </w:hyperlink>
+        </w:p>
+        <w:p>
+          <w:pPr>
+            <w:pStyle w:val="TOC3"/>
+            <w:tabs>
+              <w:tab w:val="right" w:leader="dot" w:pos="9016"/>
+            </w:tabs>
+            <w:rPr>
+              <w:noProof/>
+            </w:rPr>
+          </w:pPr>
+          <w:hyperlink w:anchor="_Toc27908180" w:history="1">
+            <w:r>
+              <w:rPr>
+                <w:rStyle w:val="Hyperlink"/>
+                <w:noProof/>
+              </w:rPr>
+              <w:t>18-21/12/2019:</w:t>
+            </w:r>
+            <w:r>
+              <w:rPr>
+                <w:noProof/>
+                <w:webHidden/>
+              </w:rPr>
+              <w:tab/>
+            </w:r>
+            <w:r>
+              <w:rPr>
+                <w:noProof/>
+                <w:webHidden/>
+              </w:rPr>
+              <w:fldChar w:fldCharType="begin"/>
+            </w:r>
+            <w:r>
+              <w:rPr>
+                <w:noProof/>
+                <w:webHidden/>
+              </w:rPr>
+              <w:instrText xml:space="preserve"> PAGEREF _Toc27908180 \h </w:instrText>
+            </w:r>
+            <w:r>
+              <w:rPr>
+                <w:noProof/>
+                <w:webHidden/>
+              </w:rPr>
+            </w:r>
+            <w:r>
+              <w:rPr>
+                <w:noProof/>
+                <w:webHidden/>
+              </w:rPr>
+              <w:fldChar w:fldCharType="separate"/>
+            </w:r>
+            <w:r>
+              <w:rPr>
+                <w:noProof/>
+                <w:webHidden/>
+              </w:rPr>
+              <w:t>16</w:t>
+            </w:r>
+            <w:r>
+              <w:rPr>
+                <w:noProof/>
+                <w:webHidden/>
+              </w:rPr>
+              <w:fldChar w:fldCharType="end"/>
+            </w:r>
+          </w:hyperlink>
+        </w:p>
+        <w:p>
+          <w:r>
+            <w:rPr>
+              <w:b/>
+              <w:bCs/>
+              <w:noProof/>
+            </w:rPr>
+            <w:fldChar w:fldCharType="end"/>
+          </w:r>
+        </w:p>
+      </w:sdtContent>
+    </w:sdt>
+    <w:p/>
+    <w:p>
+      <w:pPr>
+        <w:rPr>
+          <w:rFonts w:ascii="Calibri" w:eastAsiaTheme="majorEastAsia" w:hAnsi="Calibri" w:cstheme="majorBidi"/>
+          <w:color w:val="2F5496" w:themeColor="accent1" w:themeShade="BF"/>
+          <w:sz w:val="40"/>
+          <w:szCs w:val="32"/>
+        </w:rPr>
+      </w:pPr>
+      <w:r>
+        <w:br w:type="page"/>
+      </w:r>
+    </w:p>
+    <w:p>
+      <w:pPr>
+        <w:pStyle w:val="Heading1"/>
+      </w:pPr>
+      <w:bookmarkStart w:id="1" w:name="_Toc27908154"/>
+      <w:r>
+        <w:lastRenderedPageBreak/>
+        <w:t>Plan van aanpak:</w:t>
+      </w:r>
+      <w:bookmarkEnd w:id="1"/>
+    </w:p>
+    <w:p>
+      <w:r>
+        <w:t xml:space="preserve">Initieel was de gevraagde opdracht het visualiseren van verschillende git projecten en het mogelijk maken om deze te spelen. Na verder overleg met de opdrachtgever, werd er beslist om de opdracht wat bij te sturen. </w:t>
+      </w:r>
+    </w:p>
+    <w:p>
+      <w:r>
+        <w:t>H</w:t>
+      </w:r>
+      <w:r>
+        <w:t xml:space="preserve">et </w:t>
+      </w:r>
+      <w:r>
+        <w:t xml:space="preserve">is momenteel </w:t>
+      </w:r>
+      <w:r>
+        <w:t xml:space="preserve">de bedoeling </w:t>
+      </w:r>
+      <w:r>
+        <w:t>om</w:t>
+      </w:r>
+      <w:r>
+        <w:t xml:space="preserve"> een project </w:t>
+      </w:r>
+      <w:r>
+        <w:t>te ontwikkelen</w:t>
+      </w:r>
+      <w:r>
+        <w:t xml:space="preserve"> dat getoond kan worden op opendeurdagen of infomomenten. Hierbij kunnen bezoekers</w:t>
+      </w:r>
+      <w:r>
+        <w:t xml:space="preserve"> aan de hand van een </w:t>
+      </w:r>
+      <w:r>
+        <w:t>User Interface, v</w:t>
+      </w:r>
+      <w:r>
+        <w:t>erschillende stukken code op de juiste plaats zetten. Daarna worden deze stukken code uitgevoerd op een spel (</w:t>
+      </w:r>
+      <w:proofErr w:type="spellStart"/>
+      <w:r>
+        <w:t>Flappy</w:t>
       </w:r>
       <w:proofErr w:type="spellEnd"/>
       <w:r>
-        <w:rPr>
-          <w:sz w:val="40"/>
-        </w:rPr>
-        <w:t xml:space="preserve"> </w:t>
-      </w:r>
-      <w:proofErr w:type="spellStart"/>
-      <w:r>
-        <w:rPr>
-          <w:sz w:val="40"/>
-        </w:rPr>
-        <w:t>again</w:t>
-      </w:r>
-      <w:proofErr w:type="spellEnd"/>
-      <w:r>
-        <w:rPr>
-          <w:sz w:val="40"/>
-        </w:rPr>
-        <w:t>)</w:t>
-      </w:r>
-    </w:p>
-    <w:p>
-      <w:pPr>
-        <w:jc w:val="center"/>
-      </w:pPr>
-      <w:r>
-        <w:t xml:space="preserve">Andrès Ooghe &amp; </w:t>
-      </w:r>
-      <w:proofErr w:type="spellStart"/>
-      <w:r>
-        <w:t>Brend</w:t>
-      </w:r>
-      <w:proofErr w:type="spellEnd"/>
-      <w:r>
-        <w:t xml:space="preserve"> Lambert</w:t>
+        <w:t xml:space="preserve"> Bird) en kunnen ze visueel de veranderingen zien die ze aangebracht hebben (kleur veranderen, snelheid van vallen/vooruit gaan, richting van vallen…). </w:t>
+      </w:r>
+    </w:p>
+    <w:p>
+      <w:r>
+        <w:t>Met dit project is het de bedoeling dat we de toekomstige studenten al een lichte voorsmaak geven van wat de afstudeerrichting SE inhoudt. Hiermee willen we de studenten motiveren om voor SE te kiezen, wat uiteraard een zeer boeiende afstudeerrichting is.</w:t>
       </w:r>
     </w:p>
     <w:p/>
@@ -72,71 +2591,11 @@
       <w:pPr>
         <w:pStyle w:val="Heading1"/>
       </w:pPr>
-      <w:r>
-        <w:t>Plan van aanpak:</w:t>
-      </w:r>
-    </w:p>
-    <w:p>
-      <w:r>
-        <w:t xml:space="preserve">Initieel was de gevraagde opdracht het visualiseren van verschillende git projecten en het mogelijk maken om deze te spelen. Na verder overleg met de opdrachtgever, werd er beslist om de opdracht wat bij te sturen. </w:t>
-      </w:r>
-    </w:p>
-    <w:p>
-      <w:r>
-        <w:t>H</w:t>
-      </w:r>
-      <w:r>
-        <w:t xml:space="preserve">et </w:t>
-      </w:r>
-      <w:r>
-        <w:t xml:space="preserve">is momenteel </w:t>
-      </w:r>
-      <w:r>
-        <w:t xml:space="preserve">de bedoeling </w:t>
-      </w:r>
-      <w:r>
-        <w:t>om</w:t>
-      </w:r>
-      <w:r>
-        <w:t xml:space="preserve"> een project </w:t>
-      </w:r>
-      <w:r>
-        <w:t>te ontwikkelen</w:t>
-      </w:r>
-      <w:r>
-        <w:t xml:space="preserve"> dat getoond kan worden op opendeurdagen of infomomenten. Hierbij kunnen bezoekers</w:t>
-      </w:r>
-      <w:r>
-        <w:t xml:space="preserve"> aan de hand van een </w:t>
-      </w:r>
-      <w:r>
-        <w:t>User Interface, v</w:t>
-      </w:r>
-      <w:r>
-        <w:t>erschillende stukken code op de juiste plaats zetten. Daarna worden deze stukken code uitgevoerd op een spel (</w:t>
-      </w:r>
-      <w:proofErr w:type="spellStart"/>
-      <w:r>
-        <w:t>Flappy</w:t>
-      </w:r>
-      <w:proofErr w:type="spellEnd"/>
-      <w:r>
-        <w:t xml:space="preserve"> Bird) en kunnen ze visueel de veranderingen zien die ze aangebracht hebben (kleur veranderen, snelheid van vallen/vooruit gaan, richting van vallen…). </w:t>
-      </w:r>
-    </w:p>
-    <w:p>
-      <w:r>
-        <w:t>Met dit project is het de bedoeling dat we de toekomstige studenten al een lichte voorsmaak geven van wat de afstudeerrichting SE inhoudt. Hiermee willen we de studenten motiveren om voor SE te kiezen, wat uiteraard een zeer boeiende afstudeerrichting is.</w:t>
-      </w:r>
-    </w:p>
-    <w:p/>
-    <w:p>
-      <w:pPr>
-        <w:pStyle w:val="Heading1"/>
-      </w:pPr>
+      <w:bookmarkStart w:id="2" w:name="_Toc27908155"/>
       <w:r>
         <w:t>Planning:</w:t>
       </w:r>
+      <w:bookmarkEnd w:id="2"/>
     </w:p>
     <w:tbl>
       <w:tblPr>
@@ -549,11 +3008,815 @@
     </w:p>
     <w:p>
       <w:pPr>
+        <w:rPr>
+          <w:rFonts w:ascii="Calibri" w:eastAsiaTheme="majorEastAsia" w:hAnsi="Calibri" w:cstheme="majorBidi"/>
+          <w:color w:val="2F5496" w:themeColor="accent1" w:themeShade="BF"/>
+          <w:sz w:val="40"/>
+          <w:szCs w:val="32"/>
+          <w:lang w:val="en-GB"/>
+        </w:rPr>
+      </w:pPr>
+      <w:r>
+        <w:rPr>
+          <w:lang w:val="en-GB"/>
+        </w:rPr>
+        <w:br w:type="page"/>
+      </w:r>
+    </w:p>
+    <w:p>
+      <w:pPr>
         <w:pStyle w:val="Heading1"/>
         <w:rPr>
           <w:lang w:val="en-GB"/>
         </w:rPr>
       </w:pPr>
+      <w:bookmarkStart w:id="3" w:name="_Toc27908156"/>
+      <w:proofErr w:type="spellStart"/>
+      <w:r>
+        <w:rPr>
+          <w:lang w:val="en-GB"/>
+        </w:rPr>
+        <w:lastRenderedPageBreak/>
+        <w:t>Communicatie</w:t>
+      </w:r>
+      <w:proofErr w:type="spellEnd"/>
+      <w:r>
+        <w:rPr>
+          <w:lang w:val="en-GB"/>
+        </w:rPr>
+        <w:t xml:space="preserve"> met de </w:t>
+      </w:r>
+      <w:proofErr w:type="spellStart"/>
+      <w:r>
+        <w:rPr>
+          <w:lang w:val="en-GB"/>
+        </w:rPr>
+        <w:t>opdrachtgever</w:t>
+      </w:r>
+      <w:bookmarkEnd w:id="3"/>
+      <w:proofErr w:type="spellEnd"/>
+    </w:p>
+    <w:p>
+      <w:r>
+        <w:t>Aan het begin van o</w:t>
+      </w:r>
+      <w:r>
+        <w:t>ns project werd afgesproken met onze opdrachtgever dat wekelijkse communicatie geen vereiste was. Het enig enige dat moest gebeuren was het op de hoogte brengen bij problemen of vragen, wat dan ook telkens gebeurde.</w:t>
+      </w:r>
+      <w:r>
+        <w:t xml:space="preserve"> Dit gebeurde telkens via Microsoft Teams. Ook hebben we </w:t>
+      </w:r>
+      <w:r>
+        <w:t>wel een aantal keer</w:t>
+      </w:r>
+      <w:r>
+        <w:t xml:space="preserve"> fysiek</w:t>
+      </w:r>
+      <w:r>
+        <w:t xml:space="preserve"> afgesproken tijdens dit project. </w:t>
+      </w:r>
+    </w:p>
+    <w:p/>
+    <w:p>
+      <w:r>
+        <w:t>29/09: Korte samenvatting van wat er precies verwacht werd van het project.</w:t>
+      </w:r>
+    </w:p>
+    <w:p>
+      <w:r>
+        <w:t>03/10: Precieze details over het project besproken met eventuele uitbreidingen.</w:t>
+      </w:r>
+    </w:p>
+    <w:p>
+      <w:r>
+        <w:t>08/11: Korte demo van stand van zaken. Afgesproken in verband met wat de User Interface en Game nog extra nodig hebben.</w:t>
+      </w:r>
+    </w:p>
+    <w:p>
+      <w:r>
+        <w:t>12/12: Demo van het bijna finale project. Aantal aanpassingen afgesproken omtrent user feedback en styling.</w:t>
+      </w:r>
+    </w:p>
+    <w:p/>
+    <w:p>
+      <w:r>
+        <w:t>Tussenin deze data werd er verschillende keren langsgekomen door onze opdrachtgever om vlug ons project te bekijken en de nieuwe vorderingen te bespreken.</w:t>
+      </w:r>
+    </w:p>
+    <w:p/>
+    <w:p>
+      <w:pPr>
+        <w:pStyle w:val="Heading1"/>
+      </w:pPr>
+      <w:bookmarkStart w:id="4" w:name="_Toc27908157"/>
+      <w:r>
+        <w:t>Projectmatig werken</w:t>
+      </w:r>
+      <w:bookmarkEnd w:id="4"/>
+    </w:p>
+    <w:p>
+      <w:r>
+        <w:t>Zie Bijlage 1.</w:t>
+      </w:r>
+    </w:p>
+    <w:p/>
+    <w:p>
+      <w:pPr>
+        <w:pStyle w:val="Heading1"/>
+      </w:pPr>
+      <w:bookmarkStart w:id="5" w:name="_Toc27908158"/>
+      <w:r>
+        <w:t>Analyse</w:t>
+      </w:r>
+      <w:bookmarkEnd w:id="5"/>
+    </w:p>
+    <w:p/>
+    <w:p>
+      <w:pPr>
+        <w:pStyle w:val="Heading2"/>
+      </w:pPr>
+      <w:bookmarkStart w:id="6" w:name="_Toc27908159"/>
+      <w:r>
+        <w:t>Database schema</w:t>
+      </w:r>
+      <w:bookmarkEnd w:id="6"/>
+    </w:p>
+    <w:p>
+      <w:r>
+        <w:t>Zie ERD.pdf document.</w:t>
+      </w:r>
+    </w:p>
+    <w:p>
+      <w:r>
+        <w:t>Highscores: Deze worden opgeslagen om zo een leaderboard te kunnen tonen van de beste scores.</w:t>
+      </w:r>
+    </w:p>
+    <w:p>
+      <w:proofErr w:type="spellStart"/>
+      <w:r>
+        <w:t>Connections</w:t>
+      </w:r>
+      <w:proofErr w:type="spellEnd"/>
+      <w:r>
+        <w:t xml:space="preserve">: Hierin staat opgeslagen welke games aan de gang zijn en welke </w:t>
+      </w:r>
+      <w:proofErr w:type="spellStart"/>
+      <w:r>
+        <w:t>id</w:t>
+      </w:r>
+      <w:proofErr w:type="spellEnd"/>
+      <w:r>
+        <w:t xml:space="preserve"> ze hebben om deze te kunnen aanspreken in de backend wanneer er meerdere games aan de gang zijn.</w:t>
+      </w:r>
+    </w:p>
+    <w:p>
+      <w:r>
+        <w:t xml:space="preserve">Game: Een game heeft een </w:t>
+      </w:r>
+      <w:proofErr w:type="spellStart"/>
+      <w:r>
+        <w:t>id</w:t>
+      </w:r>
+      <w:proofErr w:type="spellEnd"/>
+      <w:r>
+        <w:t xml:space="preserve"> en een naam (bv. </w:t>
+      </w:r>
+      <w:proofErr w:type="spellStart"/>
+      <w:r>
+        <w:t>FlappyBird</w:t>
+      </w:r>
+      <w:proofErr w:type="spellEnd"/>
+      <w:r>
+        <w:t>). Zo kan de speler verschillende games kiezen op het game scherm.</w:t>
+      </w:r>
+    </w:p>
+    <w:p>
+      <w:r>
+        <w:t>Files: Een game heeft meerdere Files. Een file is een representatief voorbeeld van de files die je zou kunnen terugvinden in de broncode van een spel (bv. game.js).</w:t>
+      </w:r>
+    </w:p>
+    <w:p>
+      <w:proofErr w:type="spellStart"/>
+      <w:r>
+        <w:lastRenderedPageBreak/>
+        <w:t>CodeBlocks</w:t>
+      </w:r>
+      <w:proofErr w:type="spellEnd"/>
+      <w:r>
+        <w:t>: Een File bestaat uit meerdere code blokken. Dit zijn de blokken in de files die kunnen aangepast worden (bv. een functie om de kleur te veranderen van de achtergrond).</w:t>
+      </w:r>
+    </w:p>
+    <w:p>
+      <w:proofErr w:type="spellStart"/>
+      <w:r>
+        <w:t>CodeFills</w:t>
+      </w:r>
+      <w:proofErr w:type="spellEnd"/>
+      <w:r>
+        <w:t xml:space="preserve">: Een </w:t>
+      </w:r>
+      <w:proofErr w:type="spellStart"/>
+      <w:r>
+        <w:t>CodeBlock</w:t>
+      </w:r>
+      <w:proofErr w:type="spellEnd"/>
+      <w:r>
+        <w:t xml:space="preserve"> heeft meerdere </w:t>
+      </w:r>
+      <w:proofErr w:type="spellStart"/>
+      <w:r>
+        <w:t>CodeFills</w:t>
+      </w:r>
+      <w:proofErr w:type="spellEnd"/>
+      <w:r>
+        <w:t xml:space="preserve">. Een </w:t>
+      </w:r>
+      <w:proofErr w:type="spellStart"/>
+      <w:r>
+        <w:t>CodeFill</w:t>
+      </w:r>
+      <w:proofErr w:type="spellEnd"/>
+      <w:r>
+        <w:t xml:space="preserve"> dient als invulling van een </w:t>
+      </w:r>
+      <w:proofErr w:type="spellStart"/>
+      <w:r>
+        <w:t>CodeBlock</w:t>
+      </w:r>
+      <w:proofErr w:type="spellEnd"/>
+      <w:r>
+        <w:t xml:space="preserve"> om zo het spel te veranderen (bv. een </w:t>
+      </w:r>
+      <w:proofErr w:type="spellStart"/>
+      <w:r>
+        <w:t>CodeFill</w:t>
+      </w:r>
+      <w:proofErr w:type="spellEnd"/>
+      <w:r>
+        <w:t xml:space="preserve"> die de achtergrondkleur op rood zet).</w:t>
+      </w:r>
+    </w:p>
+    <w:p>
+      <w:pPr>
+        <w:jc w:val="center"/>
+      </w:pPr>
+      <w:r>
+        <w:rPr>
+          <w:noProof/>
+        </w:rPr>
+        <w:drawing>
+          <wp:inline distT="0" distB="0" distL="0" distR="0" wp14:anchorId="644FA72A" wp14:editId="5ECCE23A">
+            <wp:extent cx="3295650" cy="4513719"/>
+            <wp:effectExtent l="0" t="0" r="0" b="1270"/>
+            <wp:docPr id="4" name="Picture 4"/>
+            <wp:cNvGraphicFramePr>
+              <a:graphicFrameLocks xmlns:a="http://schemas.openxmlformats.org/drawingml/2006/main" noChangeAspect="1"/>
+            </wp:cNvGraphicFramePr>
+            <a:graphic xmlns:a="http://schemas.openxmlformats.org/drawingml/2006/main">
+              <a:graphicData uri="http://schemas.openxmlformats.org/drawingml/2006/picture">
+                <pic:pic xmlns:pic="http://schemas.openxmlformats.org/drawingml/2006/picture">
+                  <pic:nvPicPr>
+                    <pic:cNvPr id="4" name="ERD-1.png"/>
+                    <pic:cNvPicPr/>
+                  </pic:nvPicPr>
+                  <pic:blipFill>
+                    <a:blip r:embed="rId7" cstate="print">
+                      <a:extLst>
+                        <a:ext uri="{28A0092B-C50C-407E-A947-70E740481C1C}">
+                          <a14:useLocalDpi xmlns:a14="http://schemas.microsoft.com/office/drawing/2010/main" val="0"/>
+                        </a:ext>
+                      </a:extLst>
+                    </a:blip>
+                    <a:stretch>
+                      <a:fillRect/>
+                    </a:stretch>
+                  </pic:blipFill>
+                  <pic:spPr>
+                    <a:xfrm>
+                      <a:off x="0" y="0"/>
+                      <a:ext cx="3301848" cy="4522208"/>
+                    </a:xfrm>
+                    <a:prstGeom prst="rect">
+                      <a:avLst/>
+                    </a:prstGeom>
+                  </pic:spPr>
+                </pic:pic>
+              </a:graphicData>
+            </a:graphic>
+          </wp:inline>
+        </w:drawing>
+      </w:r>
+    </w:p>
+    <w:p/>
+    <w:p>
+      <w:pPr>
+        <w:rPr>
+          <w:color w:val="2F5496" w:themeColor="accent1" w:themeShade="BF"/>
+          <w:sz w:val="32"/>
+          <w:szCs w:val="36"/>
+          <w:lang w:val="en-GB"/>
+        </w:rPr>
+      </w:pPr>
+      <w:r>
+        <w:rPr>
+          <w:lang w:val="en-GB"/>
+        </w:rPr>
+        <w:br w:type="page"/>
+      </w:r>
+    </w:p>
+    <w:p>
+      <w:pPr>
+        <w:pStyle w:val="Heading2"/>
+        <w:rPr>
+          <w:lang w:val="en-GB"/>
+        </w:rPr>
+      </w:pPr>
+      <w:bookmarkStart w:id="7" w:name="_Toc27908160"/>
+      <w:r>
+        <w:rPr>
+          <w:lang w:val="en-GB"/>
+        </w:rPr>
+        <w:lastRenderedPageBreak/>
+        <w:t>Wireframing</w:t>
+      </w:r>
+      <w:bookmarkEnd w:id="7"/>
+    </w:p>
+    <w:p>
+      <w:pPr>
+        <w:rPr>
+          <w:lang w:val="en-GB"/>
+        </w:rPr>
+      </w:pPr>
+      <w:r>
+        <w:rPr>
+          <w:lang w:val="en-GB"/>
+        </w:rPr>
+        <w:t xml:space="preserve">See </w:t>
+      </w:r>
+      <w:proofErr w:type="spellStart"/>
+      <w:r>
+        <w:rPr>
+          <w:lang w:val="en-GB"/>
+        </w:rPr>
+        <w:t>Wireframes.xd</w:t>
+      </w:r>
+      <w:proofErr w:type="spellEnd"/>
+      <w:r>
+        <w:rPr>
+          <w:lang w:val="en-GB"/>
+        </w:rPr>
+        <w:t xml:space="preserve"> file.</w:t>
+      </w:r>
+    </w:p>
+    <w:p>
+      <w:pPr>
+        <w:rPr>
+          <w:lang w:val="en-GB"/>
+        </w:rPr>
+      </w:pPr>
+      <w:r>
+        <w:rPr>
+          <w:noProof/>
+        </w:rPr>
+        <w:drawing>
+          <wp:anchor distT="0" distB="0" distL="114300" distR="114300" simplePos="0" relativeHeight="251672576" behindDoc="1" locked="0" layoutInCell="1" allowOverlap="1" wp14:anchorId="39EDD516">
+            <wp:simplePos x="0" y="0"/>
+            <wp:positionH relativeFrom="margin">
+              <wp:posOffset>2861310</wp:posOffset>
+            </wp:positionH>
+            <wp:positionV relativeFrom="paragraph">
+              <wp:posOffset>326086</wp:posOffset>
+            </wp:positionV>
+            <wp:extent cx="3564890" cy="2011680"/>
+            <wp:effectExtent l="0" t="0" r="0" b="7620"/>
+            <wp:wrapTight wrapText="bothSides">
+              <wp:wrapPolygon edited="0">
+                <wp:start x="0" y="0"/>
+                <wp:lineTo x="0" y="21477"/>
+                <wp:lineTo x="21469" y="21477"/>
+                <wp:lineTo x="21469" y="0"/>
+                <wp:lineTo x="0" y="0"/>
+              </wp:wrapPolygon>
+            </wp:wrapTight>
+            <wp:docPr id="18" name="Picture 18"/>
+            <wp:cNvGraphicFramePr>
+              <a:graphicFrameLocks xmlns:a="http://schemas.openxmlformats.org/drawingml/2006/main" noChangeAspect="1"/>
+            </wp:cNvGraphicFramePr>
+            <a:graphic xmlns:a="http://schemas.openxmlformats.org/drawingml/2006/main">
+              <a:graphicData uri="http://schemas.openxmlformats.org/drawingml/2006/picture">
+                <pic:pic xmlns:pic="http://schemas.openxmlformats.org/drawingml/2006/picture">
+                  <pic:nvPicPr>
+                    <pic:cNvPr id="1" name=""/>
+                    <pic:cNvPicPr/>
+                  </pic:nvPicPr>
+                  <pic:blipFill>
+                    <a:blip r:embed="rId8">
+                      <a:extLst>
+                        <a:ext uri="{28A0092B-C50C-407E-A947-70E740481C1C}">
+                          <a14:useLocalDpi xmlns:a14="http://schemas.microsoft.com/office/drawing/2010/main" val="0"/>
+                        </a:ext>
+                      </a:extLst>
+                    </a:blip>
+                    <a:stretch>
+                      <a:fillRect/>
+                    </a:stretch>
+                  </pic:blipFill>
+                  <pic:spPr>
+                    <a:xfrm>
+                      <a:off x="0" y="0"/>
+                      <a:ext cx="3564890" cy="2011680"/>
+                    </a:xfrm>
+                    <a:prstGeom prst="rect">
+                      <a:avLst/>
+                    </a:prstGeom>
+                  </pic:spPr>
+                </pic:pic>
+              </a:graphicData>
+            </a:graphic>
+            <wp14:sizeRelH relativeFrom="margin">
+              <wp14:pctWidth>0</wp14:pctWidth>
+            </wp14:sizeRelH>
+            <wp14:sizeRelV relativeFrom="margin">
+              <wp14:pctHeight>0</wp14:pctHeight>
+            </wp14:sizeRelV>
+          </wp:anchor>
+        </w:drawing>
+      </w:r>
+      <w:r>
+        <w:rPr>
+          <w:noProof/>
+        </w:rPr>
+        <w:drawing>
+          <wp:anchor distT="0" distB="0" distL="114300" distR="114300" simplePos="0" relativeHeight="251673600" behindDoc="1" locked="0" layoutInCell="1" allowOverlap="1" wp14:anchorId="0C062E29">
+            <wp:simplePos x="0" y="0"/>
+            <wp:positionH relativeFrom="page">
+              <wp:posOffset>175565</wp:posOffset>
+            </wp:positionH>
+            <wp:positionV relativeFrom="paragraph">
+              <wp:posOffset>318770</wp:posOffset>
+            </wp:positionV>
+            <wp:extent cx="3587750" cy="2015490"/>
+            <wp:effectExtent l="0" t="0" r="0" b="3810"/>
+            <wp:wrapTight wrapText="bothSides">
+              <wp:wrapPolygon edited="0">
+                <wp:start x="0" y="0"/>
+                <wp:lineTo x="0" y="21437"/>
+                <wp:lineTo x="21447" y="21437"/>
+                <wp:lineTo x="21447" y="0"/>
+                <wp:lineTo x="0" y="0"/>
+              </wp:wrapPolygon>
+            </wp:wrapTight>
+            <wp:docPr id="15" name="Picture 15"/>
+            <wp:cNvGraphicFramePr>
+              <a:graphicFrameLocks xmlns:a="http://schemas.openxmlformats.org/drawingml/2006/main" noChangeAspect="1"/>
+            </wp:cNvGraphicFramePr>
+            <a:graphic xmlns:a="http://schemas.openxmlformats.org/drawingml/2006/main">
+              <a:graphicData uri="http://schemas.openxmlformats.org/drawingml/2006/picture">
+                <pic:pic xmlns:pic="http://schemas.openxmlformats.org/drawingml/2006/picture">
+                  <pic:nvPicPr>
+                    <pic:cNvPr id="1" name=""/>
+                    <pic:cNvPicPr/>
+                  </pic:nvPicPr>
+                  <pic:blipFill>
+                    <a:blip r:embed="rId9" cstate="print">
+                      <a:extLst>
+                        <a:ext uri="{28A0092B-C50C-407E-A947-70E740481C1C}">
+                          <a14:useLocalDpi xmlns:a14="http://schemas.microsoft.com/office/drawing/2010/main" val="0"/>
+                        </a:ext>
+                      </a:extLst>
+                    </a:blip>
+                    <a:stretch>
+                      <a:fillRect/>
+                    </a:stretch>
+                  </pic:blipFill>
+                  <pic:spPr>
+                    <a:xfrm>
+                      <a:off x="0" y="0"/>
+                      <a:ext cx="3587750" cy="2015490"/>
+                    </a:xfrm>
+                    <a:prstGeom prst="rect">
+                      <a:avLst/>
+                    </a:prstGeom>
+                  </pic:spPr>
+                </pic:pic>
+              </a:graphicData>
+            </a:graphic>
+            <wp14:sizeRelH relativeFrom="margin">
+              <wp14:pctWidth>0</wp14:pctWidth>
+            </wp14:sizeRelH>
+            <wp14:sizeRelV relativeFrom="margin">
+              <wp14:pctHeight>0</wp14:pctHeight>
+            </wp14:sizeRelV>
+          </wp:anchor>
+        </w:drawing>
+      </w:r>
+      <w:r>
+        <w:rPr>
+          <w:lang w:val="en-GB"/>
+        </w:rPr>
+        <w:t>User Interface screen:</w:t>
+      </w:r>
+    </w:p>
+    <w:p>
+      <w:pPr>
+        <w:rPr>
+          <w:noProof/>
+        </w:rPr>
+      </w:pPr>
+      <w:r>
+        <w:rPr>
+          <w:noProof/>
+        </w:rPr>
+        <w:drawing>
+          <wp:anchor distT="0" distB="0" distL="114300" distR="114300" simplePos="0" relativeHeight="251674624" behindDoc="1" locked="0" layoutInCell="1" allowOverlap="1" wp14:anchorId="6BC2411E">
+            <wp:simplePos x="0" y="0"/>
+            <wp:positionH relativeFrom="margin">
+              <wp:align>center</wp:align>
+            </wp:positionH>
+            <wp:positionV relativeFrom="paragraph">
+              <wp:posOffset>2053920</wp:posOffset>
+            </wp:positionV>
+            <wp:extent cx="3724275" cy="2094230"/>
+            <wp:effectExtent l="0" t="0" r="9525" b="1270"/>
+            <wp:wrapTight wrapText="bothSides">
+              <wp:wrapPolygon edited="0">
+                <wp:start x="0" y="0"/>
+                <wp:lineTo x="0" y="21417"/>
+                <wp:lineTo x="21545" y="21417"/>
+                <wp:lineTo x="21545" y="0"/>
+                <wp:lineTo x="0" y="0"/>
+              </wp:wrapPolygon>
+            </wp:wrapTight>
+            <wp:docPr id="17" name="Picture 17"/>
+            <wp:cNvGraphicFramePr>
+              <a:graphicFrameLocks xmlns:a="http://schemas.openxmlformats.org/drawingml/2006/main" noChangeAspect="1"/>
+            </wp:cNvGraphicFramePr>
+            <a:graphic xmlns:a="http://schemas.openxmlformats.org/drawingml/2006/main">
+              <a:graphicData uri="http://schemas.openxmlformats.org/drawingml/2006/picture">
+                <pic:pic xmlns:pic="http://schemas.openxmlformats.org/drawingml/2006/picture">
+                  <pic:nvPicPr>
+                    <pic:cNvPr id="1" name=""/>
+                    <pic:cNvPicPr/>
+                  </pic:nvPicPr>
+                  <pic:blipFill>
+                    <a:blip r:embed="rId10">
+                      <a:extLst>
+                        <a:ext uri="{28A0092B-C50C-407E-A947-70E740481C1C}">
+                          <a14:useLocalDpi xmlns:a14="http://schemas.microsoft.com/office/drawing/2010/main" val="0"/>
+                        </a:ext>
+                      </a:extLst>
+                    </a:blip>
+                    <a:stretch>
+                      <a:fillRect/>
+                    </a:stretch>
+                  </pic:blipFill>
+                  <pic:spPr>
+                    <a:xfrm>
+                      <a:off x="0" y="0"/>
+                      <a:ext cx="3724275" cy="2094230"/>
+                    </a:xfrm>
+                    <a:prstGeom prst="rect">
+                      <a:avLst/>
+                    </a:prstGeom>
+                  </pic:spPr>
+                </pic:pic>
+              </a:graphicData>
+            </a:graphic>
+            <wp14:sizeRelH relativeFrom="margin">
+              <wp14:pctWidth>0</wp14:pctWidth>
+            </wp14:sizeRelH>
+            <wp14:sizeRelV relativeFrom="margin">
+              <wp14:pctHeight>0</wp14:pctHeight>
+            </wp14:sizeRelV>
+          </wp:anchor>
+        </w:drawing>
+      </w:r>
+    </w:p>
+    <w:p>
+      <w:pPr>
+        <w:rPr>
+          <w:noProof/>
+        </w:rPr>
+      </w:pPr>
+    </w:p>
+    <w:p>
+      <w:pPr>
+        <w:rPr>
+          <w:noProof/>
+        </w:rPr>
+      </w:pPr>
+    </w:p>
+    <w:p>
+      <w:pPr>
+        <w:rPr>
+          <w:noProof/>
+        </w:rPr>
+      </w:pPr>
+    </w:p>
+    <w:p>
+      <w:pPr>
+        <w:rPr>
+          <w:noProof/>
+        </w:rPr>
+      </w:pPr>
+    </w:p>
+    <w:p>
+      <w:pPr>
+        <w:rPr>
+          <w:noProof/>
+        </w:rPr>
+      </w:pPr>
+    </w:p>
+    <w:p>
+      <w:pPr>
+        <w:rPr>
+          <w:noProof/>
+        </w:rPr>
+      </w:pPr>
+    </w:p>
+    <w:p>
+      <w:pPr>
+        <w:rPr>
+          <w:noProof/>
+        </w:rPr>
+      </w:pPr>
+    </w:p>
+    <w:p>
+      <w:pPr>
+        <w:rPr>
+          <w:noProof/>
+        </w:rPr>
+      </w:pPr>
+      <w:r>
+        <w:rPr>
+          <w:noProof/>
+        </w:rPr>
+        <w:drawing>
+          <wp:anchor distT="0" distB="0" distL="114300" distR="114300" simplePos="0" relativeHeight="251675648" behindDoc="1" locked="0" layoutInCell="1" allowOverlap="1" wp14:anchorId="61714472">
+            <wp:simplePos x="0" y="0"/>
+            <wp:positionH relativeFrom="column">
+              <wp:posOffset>-621030</wp:posOffset>
+            </wp:positionH>
+            <wp:positionV relativeFrom="paragraph">
+              <wp:posOffset>300990</wp:posOffset>
+            </wp:positionV>
+            <wp:extent cx="3459480" cy="1971675"/>
+            <wp:effectExtent l="0" t="0" r="7620" b="9525"/>
+            <wp:wrapTight wrapText="bothSides">
+              <wp:wrapPolygon edited="0">
+                <wp:start x="0" y="0"/>
+                <wp:lineTo x="0" y="21496"/>
+                <wp:lineTo x="21529" y="21496"/>
+                <wp:lineTo x="21529" y="0"/>
+                <wp:lineTo x="0" y="0"/>
+              </wp:wrapPolygon>
+            </wp:wrapTight>
+            <wp:docPr id="20" name="Picture 20"/>
+            <wp:cNvGraphicFramePr>
+              <a:graphicFrameLocks xmlns:a="http://schemas.openxmlformats.org/drawingml/2006/main" noChangeAspect="1"/>
+            </wp:cNvGraphicFramePr>
+            <a:graphic xmlns:a="http://schemas.openxmlformats.org/drawingml/2006/main">
+              <a:graphicData uri="http://schemas.openxmlformats.org/drawingml/2006/picture">
+                <pic:pic xmlns:pic="http://schemas.openxmlformats.org/drawingml/2006/picture">
+                  <pic:nvPicPr>
+                    <pic:cNvPr id="1" name=""/>
+                    <pic:cNvPicPr/>
+                  </pic:nvPicPr>
+                  <pic:blipFill>
+                    <a:blip r:embed="rId11">
+                      <a:extLst>
+                        <a:ext uri="{28A0092B-C50C-407E-A947-70E740481C1C}">
+                          <a14:useLocalDpi xmlns:a14="http://schemas.microsoft.com/office/drawing/2010/main" val="0"/>
+                        </a:ext>
+                      </a:extLst>
+                    </a:blip>
+                    <a:stretch>
+                      <a:fillRect/>
+                    </a:stretch>
+                  </pic:blipFill>
+                  <pic:spPr>
+                    <a:xfrm>
+                      <a:off x="0" y="0"/>
+                      <a:ext cx="3459480" cy="1971675"/>
+                    </a:xfrm>
+                    <a:prstGeom prst="rect">
+                      <a:avLst/>
+                    </a:prstGeom>
+                  </pic:spPr>
+                </pic:pic>
+              </a:graphicData>
+            </a:graphic>
+            <wp14:sizeRelH relativeFrom="margin">
+              <wp14:pctWidth>0</wp14:pctWidth>
+            </wp14:sizeRelH>
+            <wp14:sizeRelV relativeFrom="margin">
+              <wp14:pctHeight>0</wp14:pctHeight>
+            </wp14:sizeRelV>
+          </wp:anchor>
+        </w:drawing>
+      </w:r>
+      <w:r>
+        <w:rPr>
+          <w:noProof/>
+        </w:rPr>
+        <w:drawing>
+          <wp:anchor distT="0" distB="0" distL="114300" distR="114300" simplePos="0" relativeHeight="251676672" behindDoc="1" locked="0" layoutInCell="1" allowOverlap="1" wp14:anchorId="7FE05ECF">
+            <wp:simplePos x="0" y="0"/>
+            <wp:positionH relativeFrom="column">
+              <wp:posOffset>2973511</wp:posOffset>
+            </wp:positionH>
+            <wp:positionV relativeFrom="paragraph">
+              <wp:posOffset>300659</wp:posOffset>
+            </wp:positionV>
+            <wp:extent cx="3374390" cy="1949450"/>
+            <wp:effectExtent l="0" t="0" r="0" b="0"/>
+            <wp:wrapTight wrapText="bothSides">
+              <wp:wrapPolygon edited="0">
+                <wp:start x="0" y="0"/>
+                <wp:lineTo x="0" y="21319"/>
+                <wp:lineTo x="21462" y="21319"/>
+                <wp:lineTo x="21462" y="0"/>
+                <wp:lineTo x="0" y="0"/>
+              </wp:wrapPolygon>
+            </wp:wrapTight>
+            <wp:docPr id="19" name="Picture 19"/>
+            <wp:cNvGraphicFramePr>
+              <a:graphicFrameLocks xmlns:a="http://schemas.openxmlformats.org/drawingml/2006/main" noChangeAspect="1"/>
+            </wp:cNvGraphicFramePr>
+            <a:graphic xmlns:a="http://schemas.openxmlformats.org/drawingml/2006/main">
+              <a:graphicData uri="http://schemas.openxmlformats.org/drawingml/2006/picture">
+                <pic:pic xmlns:pic="http://schemas.openxmlformats.org/drawingml/2006/picture">
+                  <pic:nvPicPr>
+                    <pic:cNvPr id="1" name=""/>
+                    <pic:cNvPicPr/>
+                  </pic:nvPicPr>
+                  <pic:blipFill>
+                    <a:blip r:embed="rId12">
+                      <a:extLst>
+                        <a:ext uri="{28A0092B-C50C-407E-A947-70E740481C1C}">
+                          <a14:useLocalDpi xmlns:a14="http://schemas.microsoft.com/office/drawing/2010/main" val="0"/>
+                        </a:ext>
+                      </a:extLst>
+                    </a:blip>
+                    <a:stretch>
+                      <a:fillRect/>
+                    </a:stretch>
+                  </pic:blipFill>
+                  <pic:spPr>
+                    <a:xfrm>
+                      <a:off x="0" y="0"/>
+                      <a:ext cx="3374390" cy="1949450"/>
+                    </a:xfrm>
+                    <a:prstGeom prst="rect">
+                      <a:avLst/>
+                    </a:prstGeom>
+                  </pic:spPr>
+                </pic:pic>
+              </a:graphicData>
+            </a:graphic>
+            <wp14:sizeRelH relativeFrom="margin">
+              <wp14:pctWidth>0</wp14:pctWidth>
+            </wp14:sizeRelH>
+            <wp14:sizeRelV relativeFrom="margin">
+              <wp14:pctHeight>0</wp14:pctHeight>
+            </wp14:sizeRelV>
+          </wp:anchor>
+        </w:drawing>
+      </w:r>
+      <w:r>
+        <w:rPr>
+          <w:noProof/>
+        </w:rPr>
+        <w:t>Flappy Bird game screen:</w:t>
+      </w:r>
+    </w:p>
+    <w:p>
+      <w:pPr>
+        <w:rPr>
+          <w:lang w:val="en-GB"/>
+        </w:rPr>
+      </w:pPr>
+      <w:r>
+        <w:rPr>
+          <w:noProof/>
+        </w:rPr>
+        <w:t xml:space="preserve"> </w:t>
+      </w:r>
+      <w:r>
+        <w:rPr>
+          <w:lang w:val="en-GB"/>
+        </w:rPr>
+        <w:br w:type="page"/>
+      </w:r>
+    </w:p>
+    <w:p>
+      <w:pPr>
+        <w:pStyle w:val="Heading1"/>
+        <w:rPr>
+          <w:lang w:val="en-GB"/>
+        </w:rPr>
+      </w:pPr>
+      <w:bookmarkStart w:id="8" w:name="_Toc27908161"/>
       <w:r>
         <w:rPr>
           <w:lang w:val="en-GB"/>
@@ -561,6 +3824,7 @@
         <w:lastRenderedPageBreak/>
         <w:t>Control flow</w:t>
       </w:r>
+      <w:bookmarkEnd w:id="8"/>
     </w:p>
     <w:p>
       <w:pPr>
@@ -736,7 +4000,7 @@
                     <pic:cNvPicPr/>
                   </pic:nvPicPr>
                   <pic:blipFill>
-                    <a:blip r:embed="rId5" cstate="print">
+                    <a:blip r:embed="rId13" cstate="print">
                       <a:extLst>
                         <a:ext uri="{28A0092B-C50C-407E-A947-70E740481C1C}">
                           <a14:useLocalDpi xmlns:a14="http://schemas.microsoft.com/office/drawing/2010/main" val="0"/>
@@ -803,187 +4067,12 @@
       <w:pPr>
         <w:pStyle w:val="Heading1"/>
       </w:pPr>
-      <w:r>
-        <w:lastRenderedPageBreak/>
-        <w:t>Database schema</w:t>
-      </w:r>
-    </w:p>
-    <w:p>
-      <w:r>
-        <w:t>Zie ERD.pdf document.</w:t>
-      </w:r>
-    </w:p>
-    <w:p>
-      <w:r>
-        <w:t>Highscores: Deze worden opgeslagen om zo een leaderboard te kunnen tonen van de beste scores.</w:t>
-      </w:r>
-    </w:p>
-    <w:p>
-      <w:proofErr w:type="spellStart"/>
-      <w:r>
-        <w:t>Connections</w:t>
-      </w:r>
-      <w:proofErr w:type="spellEnd"/>
-      <w:r>
-        <w:t xml:space="preserve">: Hierin staat opgeslagen welke games aan de gang zijn en welke </w:t>
-      </w:r>
-      <w:proofErr w:type="spellStart"/>
-      <w:r>
-        <w:t>id</w:t>
-      </w:r>
-      <w:proofErr w:type="spellEnd"/>
-      <w:r>
-        <w:t xml:space="preserve"> ze hebben om deze zo te kunnen aanspreken in de backend wanneer er meerdere games aan de gang zijn.</w:t>
-      </w:r>
-    </w:p>
-    <w:p>
-      <w:r>
-        <w:t xml:space="preserve">Game: Een game heeft een </w:t>
-      </w:r>
-      <w:proofErr w:type="spellStart"/>
-      <w:r>
-        <w:t>id</w:t>
-      </w:r>
-      <w:proofErr w:type="spellEnd"/>
-      <w:r>
-        <w:t xml:space="preserve"> en een naam (bv.</w:t>
-      </w:r>
-      <w:r>
-        <w:t xml:space="preserve"> </w:t>
-      </w:r>
-      <w:proofErr w:type="spellStart"/>
-      <w:r>
-        <w:t>FlappyBird</w:t>
-      </w:r>
-      <w:proofErr w:type="spellEnd"/>
-      <w:r>
-        <w:t>). Zo kan de speler verschillende games kiezen op het game scherm.</w:t>
-      </w:r>
-    </w:p>
-    <w:p>
-      <w:r>
-        <w:t>Files: Een game heeft meerdere Files. Een file is een representatief voorbeeld van de files die je zou kunnen terugvinden in de broncode van een spel (bv. game.js).</w:t>
-      </w:r>
-    </w:p>
-    <w:p>
-      <w:proofErr w:type="spellStart"/>
-      <w:r>
-        <w:t>CodeBlocks</w:t>
-      </w:r>
-      <w:proofErr w:type="spellEnd"/>
-      <w:r>
-        <w:t>: Een File bestaat uit meerdere code blokken. Dit zijn de blokken in de files die kunnen aangepast worden (bv. een functie om de kleur te veranderen van de achtergrond).</w:t>
-      </w:r>
-    </w:p>
-    <w:p>
-      <w:proofErr w:type="spellStart"/>
-      <w:r>
-        <w:t>CodeFills</w:t>
-      </w:r>
-      <w:proofErr w:type="spellEnd"/>
-      <w:r>
-        <w:t xml:space="preserve">: Een </w:t>
-      </w:r>
-      <w:proofErr w:type="spellStart"/>
-      <w:r>
-        <w:t>CodeBlock</w:t>
-      </w:r>
-      <w:proofErr w:type="spellEnd"/>
-      <w:r>
-        <w:t xml:space="preserve"> heeft meerdere </w:t>
-      </w:r>
-      <w:proofErr w:type="spellStart"/>
-      <w:r>
-        <w:t>CodeFills</w:t>
-      </w:r>
-      <w:proofErr w:type="spellEnd"/>
-      <w:r>
-        <w:t xml:space="preserve">. Een </w:t>
-      </w:r>
-      <w:proofErr w:type="spellStart"/>
-      <w:r>
-        <w:t>CodeFill</w:t>
-      </w:r>
-      <w:proofErr w:type="spellEnd"/>
-      <w:r>
-        <w:t xml:space="preserve"> dient als invulling van een </w:t>
-      </w:r>
-      <w:proofErr w:type="spellStart"/>
-      <w:r>
-        <w:t>CodeBlock</w:t>
-      </w:r>
-      <w:proofErr w:type="spellEnd"/>
-      <w:r>
-        <w:t xml:space="preserve"> om zo het spel te veranderen (bv. een </w:t>
-      </w:r>
-      <w:proofErr w:type="spellStart"/>
-      <w:r>
-        <w:t>CodeFill</w:t>
-      </w:r>
-      <w:proofErr w:type="spellEnd"/>
-      <w:r>
-        <w:t xml:space="preserve"> die de achtergrondkleur op rood zet).</w:t>
-      </w:r>
-    </w:p>
-    <w:p>
-      <w:pPr>
-        <w:jc w:val="center"/>
-      </w:pPr>
-      <w:r>
-        <w:rPr>
-          <w:noProof/>
-        </w:rPr>
-        <w:drawing>
-          <wp:inline distT="0" distB="0" distL="0" distR="0">
-            <wp:extent cx="3295650" cy="4513719"/>
-            <wp:effectExtent l="0" t="0" r="0" b="1270"/>
-            <wp:docPr id="4" name="Picture 4"/>
-            <wp:cNvGraphicFramePr>
-              <a:graphicFrameLocks xmlns:a="http://schemas.openxmlformats.org/drawingml/2006/main" noChangeAspect="1"/>
-            </wp:cNvGraphicFramePr>
-            <a:graphic xmlns:a="http://schemas.openxmlformats.org/drawingml/2006/main">
-              <a:graphicData uri="http://schemas.openxmlformats.org/drawingml/2006/picture">
-                <pic:pic xmlns:pic="http://schemas.openxmlformats.org/drawingml/2006/picture">
-                  <pic:nvPicPr>
-                    <pic:cNvPr id="4" name="ERD-1.png"/>
-                    <pic:cNvPicPr/>
-                  </pic:nvPicPr>
-                  <pic:blipFill>
-                    <a:blip r:embed="rId6" cstate="print">
-                      <a:extLst>
-                        <a:ext uri="{28A0092B-C50C-407E-A947-70E740481C1C}">
-                          <a14:useLocalDpi xmlns:a14="http://schemas.microsoft.com/office/drawing/2010/main" val="0"/>
-                        </a:ext>
-                      </a:extLst>
-                    </a:blip>
-                    <a:stretch>
-                      <a:fillRect/>
-                    </a:stretch>
-                  </pic:blipFill>
-                  <pic:spPr>
-                    <a:xfrm>
-                      <a:off x="0" y="0"/>
-                      <a:ext cx="3301848" cy="4522208"/>
-                    </a:xfrm>
-                    <a:prstGeom prst="rect">
-                      <a:avLst/>
-                    </a:prstGeom>
-                  </pic:spPr>
-                </pic:pic>
-              </a:graphicData>
-            </a:graphic>
-          </wp:inline>
-        </w:drawing>
-      </w:r>
-    </w:p>
-    <w:p>
-      <w:pPr>
-        <w:pStyle w:val="Heading1"/>
-      </w:pPr>
+      <w:bookmarkStart w:id="9" w:name="_Toc27908162"/>
       <w:r>
         <w:lastRenderedPageBreak/>
         <w:t>Uitbreidingen</w:t>
       </w:r>
+      <w:bookmarkEnd w:id="9"/>
     </w:p>
     <w:p>
       <w:r>
@@ -995,9 +4084,11 @@
       <w:pPr>
         <w:pStyle w:val="Heading2"/>
       </w:pPr>
+      <w:bookmarkStart w:id="10" w:name="_Toc27908163"/>
       <w:r>
         <w:t>Brain Wave sensor</w:t>
       </w:r>
+      <w:bookmarkEnd w:id="10"/>
     </w:p>
     <w:p>
       <w:r>
@@ -1017,13 +4108,28 @@
       <w:pPr>
         <w:pStyle w:val="Heading2"/>
       </w:pPr>
+      <w:bookmarkStart w:id="11" w:name="_Toc27908164"/>
       <w:r>
         <w:t>Gamificatie</w:t>
       </w:r>
-    </w:p>
-    <w:p>
-      <w:r>
-        <w:t>Gamificatie is het omzetten van niet game gerichte taken naar een game gerichte taak. Een voorbeeld hiervan kan zijn dat de speler eerst een bepaalde opdracht moet uitvoeren, bv. maak de vogel rood, waarna bij het juist uitvoeren van deze opdracht een nieuwe en iets moeilijkere opdracht vrijgegeven wordt. Hierdoor wordt de ervaring voor de gebruiker ook meer een spel en wordt hij of zij uitgedaagd om zo ver mogelijk te geraken. Dit zouden we graag integreren na de Brain Wave sensor integratie.</w:t>
+      <w:bookmarkEnd w:id="11"/>
+    </w:p>
+    <w:p>
+      <w:r>
+        <w:t xml:space="preserve">Gamificatie is het omzetten van niet game gerichte taken naar een game gerichte taak. Een voorbeeld hiervan kan zijn dat de speler eerst een bepaalde opdracht moet uitvoeren, bv. maak de vogel rood, waarna bij het juist uitvoeren van deze opdracht een nieuwe en iets moeilijkere opdracht vrijgegeven wordt. Hierdoor wordt de ervaring voor de gebruiker ook meer een spel en wordt hij of zij uitgedaagd om zo ver mogelijk te geraken. </w:t>
+      </w:r>
+    </w:p>
+    <w:p>
+      <w:r>
+        <w:t xml:space="preserve">Dit hebben we succesvol geïntegreerd in ons project. Bij het initieel opstarten van het spel, is onze </w:t>
+      </w:r>
+      <w:proofErr w:type="spellStart"/>
+      <w:r>
+        <w:t>Flappy</w:t>
+      </w:r>
+      <w:proofErr w:type="spellEnd"/>
+      <w:r>
+        <w:t xml:space="preserve"> Bird volledig kapot en onspeelbaar. Het is dan de bedoeling van de speler om via de User Interface het spel speelbaar te maken en zo dan een hoge score te behalen.</w:t>
       </w:r>
     </w:p>
     <w:p/>
@@ -1031,9 +4137,11 @@
       <w:pPr>
         <w:pStyle w:val="Heading2"/>
       </w:pPr>
+      <w:bookmarkStart w:id="12" w:name="_Toc27908165"/>
       <w:r>
         <w:t>Verschillende soorten User Interfaces</w:t>
       </w:r>
+      <w:bookmarkEnd w:id="12"/>
     </w:p>
     <w:p>
       <w:r>
@@ -1056,9 +4164,11 @@
       <w:pPr>
         <w:pStyle w:val="Heading2"/>
       </w:pPr>
+      <w:bookmarkStart w:id="13" w:name="_Toc27908166"/>
       <w:r>
         <w:t>Nieuwe games ontwikkelen</w:t>
       </w:r>
+      <w:bookmarkEnd w:id="13"/>
     </w:p>
     <w:p>
       <w:r>
@@ -1066,6 +4176,53 @@
       </w:r>
     </w:p>
     <w:p>
+      <w:pPr>
+        <w:pStyle w:val="Heading1"/>
+      </w:pPr>
+      <w:bookmarkStart w:id="14" w:name="_Toc27908167"/>
+      <w:r>
+        <w:lastRenderedPageBreak/>
+        <w:t>Finale product</w:t>
+      </w:r>
+      <w:bookmarkEnd w:id="14"/>
+    </w:p>
+    <w:p>
+      <w:pPr>
+        <w:pStyle w:val="Heading2"/>
+      </w:pPr>
+      <w:bookmarkStart w:id="15" w:name="_Toc27908168"/>
+      <w:r>
+        <w:t>User Interface</w:t>
+      </w:r>
+      <w:bookmarkEnd w:id="15"/>
+    </w:p>
+    <w:p>
+      <w:pPr>
+        <w:pStyle w:val="Heading2"/>
+      </w:pPr>
+      <w:bookmarkStart w:id="16" w:name="_Toc27908169"/>
+      <w:r>
+        <w:t xml:space="preserve">Game – </w:t>
+      </w:r>
+      <w:proofErr w:type="spellStart"/>
+      <w:r>
+        <w:t>Flappy</w:t>
+      </w:r>
+      <w:proofErr w:type="spellEnd"/>
+      <w:r>
+        <w:t xml:space="preserve"> Bird</w:t>
+      </w:r>
+      <w:bookmarkEnd w:id="16"/>
+    </w:p>
+    <w:p>
+      <w:pPr>
+        <w:rPr>
+          <w:rFonts w:ascii="Calibri" w:eastAsiaTheme="majorEastAsia" w:hAnsi="Calibri" w:cstheme="majorBidi"/>
+          <w:color w:val="2F5496" w:themeColor="accent1" w:themeShade="BF"/>
+          <w:sz w:val="40"/>
+          <w:szCs w:val="32"/>
+        </w:rPr>
+      </w:pPr>
       <w:r>
         <w:br w:type="page"/>
       </w:r>
@@ -1074,15 +4231,159 @@
       <w:pPr>
         <w:pStyle w:val="Heading1"/>
       </w:pPr>
+      <w:bookmarkStart w:id="17" w:name="_Toc27908170"/>
       <w:r>
         <w:lastRenderedPageBreak/>
+        <w:t>Reflectie</w:t>
+      </w:r>
+      <w:bookmarkEnd w:id="17"/>
+    </w:p>
+    <w:p>
+      <w:pPr>
+        <w:pStyle w:val="Heading2"/>
+      </w:pPr>
+      <w:bookmarkStart w:id="18" w:name="_Toc27908171"/>
+      <w:proofErr w:type="spellStart"/>
+      <w:r>
+        <w:t>Brend</w:t>
+      </w:r>
+      <w:proofErr w:type="spellEnd"/>
+      <w:r>
+        <w:t xml:space="preserve"> Lambert</w:t>
+      </w:r>
+      <w:bookmarkEnd w:id="18"/>
+    </w:p>
+    <w:p>
+      <w:pPr>
+        <w:pStyle w:val="Heading2"/>
+      </w:pPr>
+      <w:bookmarkStart w:id="19" w:name="_Toc27908172"/>
+      <w:r>
+        <w:t>Andrès Ooghe</w:t>
+      </w:r>
+      <w:bookmarkEnd w:id="19"/>
+    </w:p>
+    <w:p>
+      <w:r>
+        <w:t xml:space="preserve">De </w:t>
+      </w:r>
+      <w:r>
+        <w:t>initiële</w:t>
+      </w:r>
+      <w:r>
+        <w:t xml:space="preserve"> planning voor het project vond ik persoonlijk wat minder vlot verlopen. We vonden het moeilijk om op voorhand al te zeggen wat we precies gingen afwerken tegen welke datum. Dit deels omdat in het begin van ons project de deliverables nog niet zo goed waren opgesteld.</w:t>
+      </w:r>
+      <w:r>
+        <w:t xml:space="preserve"> Uiteindelijk werden de deadlines wel gehaald en gerespecteerd waar ik persoonlijk zeer blij mee ben.</w:t>
+      </w:r>
+    </w:p>
+    <w:p>
+      <w:r>
+        <w:t xml:space="preserve">Aan de verschillende taken werkten we vooral op school of van thuis. Onze opdrachtgever was een docent van </w:t>
+      </w:r>
+      <w:proofErr w:type="spellStart"/>
+      <w:r>
+        <w:t>Howest</w:t>
+      </w:r>
+      <w:proofErr w:type="spellEnd"/>
+      <w:r>
+        <w:t xml:space="preserve">, dus was </w:t>
+      </w:r>
+      <w:proofErr w:type="spellStart"/>
+      <w:r>
+        <w:t>Howest</w:t>
+      </w:r>
+      <w:proofErr w:type="spellEnd"/>
+      <w:r>
+        <w:t xml:space="preserve"> eigenlijk ons bedrijf van waaruit we werkten. Ik vond dit persoonlijk een goede keuze. We hadden alle voorzieningen die we nodig hadden en als we vragen hadden voor een bepaalde leerkracht konden we die dan ook direct stellen. In her vervolg zal ik persoonlijk wel een iets rustigere plek proberen te vinden want op sommige dagen kon het zeer druk zijn op school, wat dan weer een nadeel was. Als ik van thuis werkte, had ik geen problemen.</w:t>
+      </w:r>
+    </w:p>
+    <w:p>
+      <w:r>
+        <w:t xml:space="preserve">Het werken in team werkte voor mij persoonlijk goed. Ik nam de taak op me voor de User Interface, terwijl </w:t>
+      </w:r>
+      <w:proofErr w:type="spellStart"/>
+      <w:r>
+        <w:t>Brend</w:t>
+      </w:r>
+      <w:proofErr w:type="spellEnd"/>
+      <w:r>
+        <w:t xml:space="preserve"> werkte aan de game zelf. De backend bekeken we telkens samen zodat deze zeker goed in elkaar zat. Dit voelde voor mij persoonlijk goed aan want het werk vlotte goed. Voor dit project vond ik dat twee personen genoeg was. Een derde persoon zou goed geweest zijn, maar op bepaalde punten misschien wat overkill.</w:t>
+      </w:r>
+    </w:p>
+    <w:p>
+      <w:r>
+        <w:t>De communicatie binnen de groep verliep meestal goed. Soms was er echter wel eens een misverstand, zoals over de opstelling van de data, maar dit werd telkens vakkundig opgelost. Als er meningsverschillen waren, losten we dit telkens professioneel op en verloren we geen onnodige tijd.</w:t>
+      </w:r>
+    </w:p>
+    <w:p>
+      <w:r>
+        <w:t xml:space="preserve">De communicatie met de opdrachtgever verliep volgens mij ook goed en vlot. We spraken niet veel fysiek af, maar </w:t>
+      </w:r>
+      <w:proofErr w:type="spellStart"/>
+      <w:r>
+        <w:t>Brend</w:t>
+      </w:r>
+      <w:proofErr w:type="spellEnd"/>
+      <w:r>
+        <w:t xml:space="preserve"> en ik hielden hem wel steeds op de hoogte. Zo kon hij ons sturen waar nodig en ook tips geven als we vast zaten. Persoonlijk vond ik dit een goeie aanpak.</w:t>
+      </w:r>
+      <w:r>
+        <w:t xml:space="preserve"> Ik denk niet dat we dit veel beter konden doen. We konden telkens de </w:t>
+      </w:r>
+      <w:proofErr w:type="spellStart"/>
+      <w:r>
+        <w:t>requirements</w:t>
+      </w:r>
+      <w:proofErr w:type="spellEnd"/>
+      <w:r>
+        <w:t xml:space="preserve"> gemakkelijk implementeren, wat een gevolg was van de goede communicatie tussen ons en de opdrachtgever.</w:t>
+      </w:r>
+    </w:p>
+    <w:p>
+      <w:r>
+        <w:t>Persoonlijk zou ik niet veel anders doen moest ik het project opnieuw doen. Het enige dat ik misschien wel zou doen is iets beter het projectdocument onderhouden. Dit werd soms wat op de achtergrond geschoven waardoor dit telkens veel werk in een keer vergde. Anders denk ik niet dak ik veel anders zou doen omdat ik persoonlijk wel tevreden ben over ons project, zowel het verloop ervan als de uitkomst ervan.</w:t>
+      </w:r>
+    </w:p>
+    <w:p>
+      <w:r>
+        <w:t xml:space="preserve">Dit project vond ik ook heel interessant. Er waren een aantal technische aspecten waar </w:t>
+      </w:r>
+      <w:proofErr w:type="spellStart"/>
+      <w:r>
+        <w:t>Brend</w:t>
+      </w:r>
+      <w:proofErr w:type="spellEnd"/>
+      <w:r>
+        <w:t xml:space="preserve"> en ik goed moesten over nadenken, waardoor ik ook veel heb bijgeleerd. Ik vond het zeer leerrijk en zou het zeker opnieuw willen doen. Zowel de communicatie als het </w:t>
+      </w:r>
+      <w:r>
+        <w:lastRenderedPageBreak/>
+        <w:t>uitwerken van het project zelf verliep vlot, waardoor ik dit zeker aanschouw als een van de tofste projecten uit mijn schoolcarrière.</w:t>
+      </w:r>
+    </w:p>
+    <w:p>
+      <w:pPr>
+        <w:pStyle w:val="Heading1"/>
+        <w:numPr>
+          <w:ilvl w:val="0"/>
+          <w:numId w:val="0"/>
+        </w:numPr>
+      </w:pPr>
+      <w:bookmarkStart w:id="20" w:name="_Toc27908173"/>
+      <w:r>
+        <w:t xml:space="preserve">Bijlage 1: </w:t>
+      </w:r>
+      <w:r>
         <w:t>Projectmatig werken</w:t>
       </w:r>
+      <w:bookmarkEnd w:id="20"/>
     </w:p>
     <w:p>
       <w:pPr>
         <w:pStyle w:val="Heading3"/>
       </w:pPr>
+      <w:bookmarkStart w:id="21" w:name="_Toc27908174"/>
       <w:r>
         <w:drawing>
           <wp:anchor distT="0" distB="0" distL="114300" distR="114300" simplePos="0" relativeHeight="251658240" behindDoc="0" locked="0" layoutInCell="1" allowOverlap="1" wp14:anchorId="214B7A3A">
@@ -1108,7 +4409,7 @@
                     <pic:cNvPicPr/>
                   </pic:nvPicPr>
                   <pic:blipFill>
-                    <a:blip r:embed="rId7">
+                    <a:blip r:embed="rId14">
                       <a:extLst>
                         <a:ext uri="{28A0092B-C50C-407E-A947-70E740481C1C}">
                           <a14:useLocalDpi xmlns:a14="http://schemas.microsoft.com/office/drawing/2010/main" val="0"/>
@@ -1147,7 +4448,11 @@
         <w:t>2019</w:t>
       </w:r>
       <w:r>
-        <w:t xml:space="preserve">: </w:t>
+        <w:t>:</w:t>
+      </w:r>
+      <w:bookmarkEnd w:id="21"/>
+      <w:r>
+        <w:t xml:space="preserve"> </w:t>
       </w:r>
     </w:p>
     <w:p/>
@@ -1155,6 +4460,7 @@
       <w:pPr>
         <w:pStyle w:val="Heading3"/>
       </w:pPr>
+      <w:bookmarkStart w:id="22" w:name="_Toc27908175"/>
       <w:r>
         <w:drawing>
           <wp:anchor distT="0" distB="0" distL="114300" distR="114300" simplePos="0" relativeHeight="251659264" behindDoc="0" locked="0" layoutInCell="1" allowOverlap="1" wp14:anchorId="6A88879C">
@@ -1180,7 +4486,7 @@
                     <pic:cNvPicPr/>
                   </pic:nvPicPr>
                   <pic:blipFill>
-                    <a:blip r:embed="rId8">
+                    <a:blip r:embed="rId15">
                       <a:extLst>
                         <a:ext uri="{28A0092B-C50C-407E-A947-70E740481C1C}">
                           <a14:useLocalDpi xmlns:a14="http://schemas.microsoft.com/office/drawing/2010/main" val="0"/>
@@ -1221,6 +4527,7 @@
       <w:r>
         <w:t>/10/2019:</w:t>
       </w:r>
+      <w:bookmarkEnd w:id="22"/>
       <w:r>
         <w:t xml:space="preserve"> </w:t>
       </w:r>
@@ -1236,6 +4543,7 @@
       <w:pPr>
         <w:pStyle w:val="Heading3"/>
       </w:pPr>
+      <w:bookmarkStart w:id="23" w:name="_Toc27908176"/>
       <w:r>
         <w:rPr>
           <w:rStyle w:val="Heading3Char"/>
@@ -1265,7 +4573,7 @@
                     <pic:cNvPicPr/>
                   </pic:nvPicPr>
                   <pic:blipFill rotWithShape="1">
-                    <a:blip r:embed="rId9">
+                    <a:blip r:embed="rId16">
                       <a:extLst>
                         <a:ext uri="{28A0092B-C50C-407E-A947-70E740481C1C}">
                           <a14:useLocalDpi xmlns:a14="http://schemas.microsoft.com/office/drawing/2010/main" val="0"/>
@@ -1332,7 +4640,7 @@
                     <pic:cNvPicPr/>
                   </pic:nvPicPr>
                   <pic:blipFill>
-                    <a:blip r:embed="rId10">
+                    <a:blip r:embed="rId17">
                       <a:extLst>
                         <a:ext uri="{28A0092B-C50C-407E-A947-70E740481C1C}">
                           <a14:useLocalDpi xmlns:a14="http://schemas.microsoft.com/office/drawing/2010/main" val="0"/>
@@ -1392,7 +4700,7 @@
                     <pic:cNvPicPr/>
                   </pic:nvPicPr>
                   <pic:blipFill>
-                    <a:blip r:embed="rId11">
+                    <a:blip r:embed="rId18">
                       <a:extLst>
                         <a:ext uri="{28A0092B-C50C-407E-A947-70E740481C1C}">
                           <a14:useLocalDpi xmlns:a14="http://schemas.microsoft.com/office/drawing/2010/main" val="0"/>
@@ -1440,8 +4748,21 @@
         <w:rPr>
           <w:rStyle w:val="Heading3Char"/>
         </w:rPr>
-        <w:t>/10/2019:</w:t>
-      </w:r>
+        <w:t>/1</w:t>
+      </w:r>
+      <w:r>
+        <w:rPr>
+          <w:rStyle w:val="Heading3Char"/>
+        </w:rPr>
+        <w:t>1</w:t>
+      </w:r>
+      <w:r>
+        <w:rPr>
+          <w:rStyle w:val="Heading3Char"/>
+        </w:rPr>
+        <w:t>/2019:</w:t>
+      </w:r>
+      <w:bookmarkEnd w:id="23"/>
     </w:p>
     <w:p>
       <w:pPr>
@@ -1460,6 +4781,7 @@
       <w:pPr>
         <w:pStyle w:val="Heading3"/>
       </w:pPr>
+      <w:bookmarkStart w:id="24" w:name="_Toc27908177"/>
       <w:r>
         <w:lastRenderedPageBreak/>
         <w:drawing>
@@ -1494,7 +4816,7 @@
                     <pic:cNvPicPr/>
                   </pic:nvPicPr>
                   <pic:blipFill>
-                    <a:blip r:embed="rId12">
+                    <a:blip r:embed="rId19">
                       <a:extLst>
                         <a:ext uri="{28A0092B-C50C-407E-A947-70E740481C1C}">
                           <a14:useLocalDpi xmlns:a14="http://schemas.microsoft.com/office/drawing/2010/main" val="0"/>
@@ -1559,7 +4881,7 @@
                     <pic:cNvPicPr/>
                   </pic:nvPicPr>
                   <pic:blipFill>
-                    <a:blip r:embed="rId13">
+                    <a:blip r:embed="rId20">
                       <a:extLst>
                         <a:ext uri="{28A0092B-C50C-407E-A947-70E740481C1C}">
                           <a14:useLocalDpi xmlns:a14="http://schemas.microsoft.com/office/drawing/2010/main" val="0"/>
@@ -1619,7 +4941,7 @@
                     <pic:cNvPicPr/>
                   </pic:nvPicPr>
                   <pic:blipFill>
-                    <a:blip r:embed="rId14">
+                    <a:blip r:embed="rId21">
                       <a:extLst>
                         <a:ext uri="{28A0092B-C50C-407E-A947-70E740481C1C}">
                           <a14:useLocalDpi xmlns:a14="http://schemas.microsoft.com/office/drawing/2010/main" val="0"/>
@@ -1673,7 +4995,19 @@
         <w:rPr>
           <w:rStyle w:val="Heading3Char"/>
         </w:rPr>
-        <w:t>/10/2</w:t>
+        <w:t>/1</w:t>
+      </w:r>
+      <w:r>
+        <w:rPr>
+          <w:rStyle w:val="Heading3Char"/>
+        </w:rPr>
+        <w:t>1</w:t>
+      </w:r>
+      <w:r>
+        <w:rPr>
+          <w:rStyle w:val="Heading3Char"/>
+        </w:rPr>
+        <w:t>/2</w:t>
       </w:r>
       <w:r>
         <w:t>019</w:t>
@@ -1681,6 +5015,7 @@
       <w:r>
         <w:t>:</w:t>
       </w:r>
+      <w:bookmarkEnd w:id="24"/>
       <w:r>
         <w:t xml:space="preserve"> </w:t>
       </w:r>
@@ -1703,6 +5038,7 @@
       <w:pPr>
         <w:pStyle w:val="Heading3"/>
       </w:pPr>
+      <w:bookmarkStart w:id="25" w:name="_Toc27908178"/>
       <w:r>
         <w:lastRenderedPageBreak/>
         <w:drawing>
@@ -1737,7 +5073,7 @@
                     <pic:cNvPicPr/>
                   </pic:nvPicPr>
                   <pic:blipFill>
-                    <a:blip r:embed="rId15">
+                    <a:blip r:embed="rId22">
                       <a:extLst>
                         <a:ext uri="{28A0092B-C50C-407E-A947-70E740481C1C}">
                           <a14:useLocalDpi xmlns:a14="http://schemas.microsoft.com/office/drawing/2010/main" val="0"/>
@@ -1802,7 +5138,7 @@
                     <pic:cNvPicPr/>
                   </pic:nvPicPr>
                   <pic:blipFill>
-                    <a:blip r:embed="rId16">
+                    <a:blip r:embed="rId23">
                       <a:extLst>
                         <a:ext uri="{28A0092B-C50C-407E-A947-70E740481C1C}">
                           <a14:useLocalDpi xmlns:a14="http://schemas.microsoft.com/office/drawing/2010/main" val="0"/>
@@ -1867,7 +5203,7 @@
                     <pic:cNvPicPr/>
                   </pic:nvPicPr>
                   <pic:blipFill>
-                    <a:blip r:embed="rId17">
+                    <a:blip r:embed="rId24">
                       <a:extLst>
                         <a:ext uri="{28A0092B-C50C-407E-A947-70E740481C1C}">
                           <a14:useLocalDpi xmlns:a14="http://schemas.microsoft.com/office/drawing/2010/main" val="0"/>
@@ -1900,8 +5236,15 @@
         </w:drawing>
       </w:r>
       <w:r>
-        <w:t>09-21/10/2019:</w:t>
-      </w:r>
+        <w:t>09-21/1</w:t>
+      </w:r>
+      <w:r>
+        <w:t>1</w:t>
+      </w:r>
+      <w:r>
+        <w:t>/2019:</w:t>
+      </w:r>
+      <w:bookmarkEnd w:id="25"/>
     </w:p>
     <w:p/>
     <w:p/>
@@ -1915,6 +5258,137 @@
       <w:pPr>
         <w:pStyle w:val="Heading3"/>
       </w:pPr>
+      <w:bookmarkStart w:id="26" w:name="_Toc27908179"/>
+      <w:r>
+        <w:drawing>
+          <wp:anchor distT="0" distB="0" distL="114300" distR="114300" simplePos="0" relativeHeight="251671552" behindDoc="1" locked="0" layoutInCell="1" allowOverlap="1" wp14:anchorId="1E4E04ED">
+            <wp:simplePos x="0" y="0"/>
+            <wp:positionH relativeFrom="column">
+              <wp:posOffset>1809750</wp:posOffset>
+            </wp:positionH>
+            <wp:positionV relativeFrom="paragraph">
+              <wp:posOffset>297180</wp:posOffset>
+            </wp:positionV>
+            <wp:extent cx="1895475" cy="2046605"/>
+            <wp:effectExtent l="0" t="0" r="9525" b="0"/>
+            <wp:wrapTight wrapText="bothSides">
+              <wp:wrapPolygon edited="0">
+                <wp:start x="0" y="0"/>
+                <wp:lineTo x="0" y="21312"/>
+                <wp:lineTo x="21491" y="21312"/>
+                <wp:lineTo x="21491" y="0"/>
+                <wp:lineTo x="0" y="0"/>
+              </wp:wrapPolygon>
+            </wp:wrapTight>
+            <wp:docPr id="16" name="Picture 16"/>
+            <wp:cNvGraphicFramePr>
+              <a:graphicFrameLocks xmlns:a="http://schemas.openxmlformats.org/drawingml/2006/main" noChangeAspect="1"/>
+            </wp:cNvGraphicFramePr>
+            <a:graphic xmlns:a="http://schemas.openxmlformats.org/drawingml/2006/main">
+              <a:graphicData uri="http://schemas.openxmlformats.org/drawingml/2006/picture">
+                <pic:pic xmlns:pic="http://schemas.openxmlformats.org/drawingml/2006/picture">
+                  <pic:nvPicPr>
+                    <pic:cNvPr id="1" name=""/>
+                    <pic:cNvPicPr/>
+                  </pic:nvPicPr>
+                  <pic:blipFill>
+                    <a:blip r:embed="rId25">
+                      <a:extLst>
+                        <a:ext uri="{28A0092B-C50C-407E-A947-70E740481C1C}">
+                          <a14:useLocalDpi xmlns:a14="http://schemas.microsoft.com/office/drawing/2010/main" val="0"/>
+                        </a:ext>
+                      </a:extLst>
+                    </a:blip>
+                    <a:stretch>
+                      <a:fillRect/>
+                    </a:stretch>
+                  </pic:blipFill>
+                  <pic:spPr>
+                    <a:xfrm>
+                      <a:off x="0" y="0"/>
+                      <a:ext cx="1895475" cy="2046605"/>
+                    </a:xfrm>
+                    <a:prstGeom prst="rect">
+                      <a:avLst/>
+                    </a:prstGeom>
+                  </pic:spPr>
+                </pic:pic>
+              </a:graphicData>
+            </a:graphic>
+            <wp14:sizeRelH relativeFrom="page">
+              <wp14:pctWidth>0</wp14:pctWidth>
+            </wp14:sizeRelH>
+            <wp14:sizeRelV relativeFrom="page">
+              <wp14:pctHeight>0</wp14:pctHeight>
+            </wp14:sizeRelV>
+          </wp:anchor>
+        </w:drawing>
+      </w:r>
+      <w:r>
+        <w:drawing>
+          <wp:anchor distT="0" distB="0" distL="114300" distR="114300" simplePos="0" relativeHeight="251679744" behindDoc="1" locked="0" layoutInCell="1" allowOverlap="1" wp14:anchorId="683C97F1">
+            <wp:simplePos x="0" y="0"/>
+            <wp:positionH relativeFrom="margin">
+              <wp:posOffset>3733800</wp:posOffset>
+            </wp:positionH>
+            <wp:positionV relativeFrom="paragraph">
+              <wp:posOffset>316865</wp:posOffset>
+            </wp:positionV>
+            <wp:extent cx="2418080" cy="1771650"/>
+            <wp:effectExtent l="0" t="0" r="1270" b="0"/>
+            <wp:wrapTight wrapText="bothSides">
+              <wp:wrapPolygon edited="0">
+                <wp:start x="0" y="0"/>
+                <wp:lineTo x="0" y="21368"/>
+                <wp:lineTo x="21441" y="21368"/>
+                <wp:lineTo x="21441" y="0"/>
+                <wp:lineTo x="0" y="0"/>
+              </wp:wrapPolygon>
+            </wp:wrapTight>
+            <wp:docPr id="23" name="Picture 23"/>
+            <wp:cNvGraphicFramePr>
+              <a:graphicFrameLocks xmlns:a="http://schemas.openxmlformats.org/drawingml/2006/main" noChangeAspect="1"/>
+            </wp:cNvGraphicFramePr>
+            <a:graphic xmlns:a="http://schemas.openxmlformats.org/drawingml/2006/main">
+              <a:graphicData uri="http://schemas.openxmlformats.org/drawingml/2006/picture">
+                <pic:pic xmlns:pic="http://schemas.openxmlformats.org/drawingml/2006/picture">
+                  <pic:nvPicPr>
+                    <pic:cNvPr id="1" name=""/>
+                    <pic:cNvPicPr/>
+                  </pic:nvPicPr>
+                  <pic:blipFill>
+                    <a:blip r:embed="rId26">
+                      <a:extLst>
+                        <a:ext uri="{28A0092B-C50C-407E-A947-70E740481C1C}">
+                          <a14:useLocalDpi xmlns:a14="http://schemas.microsoft.com/office/drawing/2010/main" val="0"/>
+                        </a:ext>
+                      </a:extLst>
+                    </a:blip>
+                    <a:stretch>
+                      <a:fillRect/>
+                    </a:stretch>
+                  </pic:blipFill>
+                  <pic:spPr>
+                    <a:xfrm>
+                      <a:off x="0" y="0"/>
+                      <a:ext cx="2418080" cy="1771650"/>
+                    </a:xfrm>
+                    <a:prstGeom prst="rect">
+                      <a:avLst/>
+                    </a:prstGeom>
+                  </pic:spPr>
+                </pic:pic>
+              </a:graphicData>
+            </a:graphic>
+            <wp14:sizeRelH relativeFrom="margin">
+              <wp14:pctWidth>0</wp14:pctWidth>
+            </wp14:sizeRelH>
+            <wp14:sizeRelV relativeFrom="margin">
+              <wp14:pctHeight>0</wp14:pctHeight>
+            </wp14:sizeRelV>
+          </wp:anchor>
+        </w:drawing>
+      </w:r>
       <w:r>
         <w:drawing>
           <wp:anchor distT="0" distB="0" distL="114300" distR="114300" simplePos="0" relativeHeight="251670528" behindDoc="1" locked="0" layoutInCell="1" allowOverlap="1" wp14:anchorId="70758B4A">
@@ -1948,7 +5422,7 @@
                     <pic:cNvPicPr/>
                   </pic:nvPicPr>
                   <pic:blipFill>
-                    <a:blip r:embed="rId18">
+                    <a:blip r:embed="rId27">
                       <a:extLst>
                         <a:ext uri="{28A0092B-C50C-407E-A947-70E740481C1C}">
                           <a14:useLocalDpi xmlns:a14="http://schemas.microsoft.com/office/drawing/2010/main" val="0"/>
@@ -1981,36 +5455,55 @@
         </w:drawing>
       </w:r>
       <w:r>
-        <w:t>28-../10/2019:</w:t>
-      </w:r>
-    </w:p>
-    <w:p>
-      <w:bookmarkStart w:id="0" w:name="_GoBack"/>
-      <w:r>
-        <w:rPr>
+        <w:t>28</w:t>
+      </w:r>
+      <w:r>
+        <w:t>/</w:t>
+      </w:r>
+      <w:r>
+        <w:t>1</w:t>
+      </w:r>
+      <w:r>
+        <w:t>1/2019 – 05/12/2019:</w:t>
+      </w:r>
+      <w:bookmarkEnd w:id="26"/>
+    </w:p>
+    <w:p/>
+    <w:p/>
+    <w:p>
+      <w:pPr>
+        <w:rPr>
+          <w:rFonts w:asciiTheme="majorHAnsi" w:eastAsiaTheme="majorEastAsia" w:hAnsiTheme="majorHAnsi" w:cstheme="majorBidi"/>
           <w:noProof/>
-        </w:rPr>
+          <w:color w:val="1F3763" w:themeColor="accent1" w:themeShade="7F"/>
+          <w:sz w:val="28"/>
+          <w:szCs w:val="24"/>
+        </w:rPr>
+      </w:pPr>
+      <w:r>
+        <w:br w:type="page"/>
+      </w:r>
+    </w:p>
+    <w:p>
+      <w:pPr>
+        <w:pStyle w:val="Heading3"/>
+      </w:pPr>
+      <w:bookmarkStart w:id="27" w:name="_Toc27908180"/>
+      <w:r>
+        <w:lastRenderedPageBreak/>
         <w:drawing>
-          <wp:anchor distT="0" distB="0" distL="114300" distR="114300" simplePos="0" relativeHeight="251671552" behindDoc="1" locked="0" layoutInCell="1" allowOverlap="1" wp14:anchorId="1E4E04ED">
+          <wp:anchor distT="0" distB="0" distL="114300" distR="114300" simplePos="0" relativeHeight="251681792" behindDoc="0" locked="0" layoutInCell="1" allowOverlap="1" wp14:anchorId="304A37D7">
             <wp:simplePos x="0" y="0"/>
             <wp:positionH relativeFrom="column">
-              <wp:posOffset>1814830</wp:posOffset>
+              <wp:posOffset>1790700</wp:posOffset>
             </wp:positionH>
             <wp:positionV relativeFrom="paragraph">
-              <wp:posOffset>62865</wp:posOffset>
+              <wp:posOffset>238124</wp:posOffset>
             </wp:positionV>
-            <wp:extent cx="1895475" cy="2046605"/>
-            <wp:effectExtent l="0" t="0" r="9525" b="0"/>
-            <wp:wrapTight wrapText="bothSides">
-              <wp:wrapPolygon edited="0">
-                <wp:start x="0" y="0"/>
-                <wp:lineTo x="0" y="21312"/>
-                <wp:lineTo x="21491" y="21312"/>
-                <wp:lineTo x="21491" y="0"/>
-                <wp:lineTo x="0" y="0"/>
-              </wp:wrapPolygon>
-            </wp:wrapTight>
-            <wp:docPr id="16" name="Picture 16"/>
+            <wp:extent cx="2095500" cy="3076209"/>
+            <wp:effectExtent l="0" t="0" r="0" b="0"/>
+            <wp:wrapNone/>
+            <wp:docPr id="25" name="Picture 25"/>
             <wp:cNvGraphicFramePr>
               <a:graphicFrameLocks xmlns:a="http://schemas.openxmlformats.org/drawingml/2006/main" noChangeAspect="1"/>
             </wp:cNvGraphicFramePr>
@@ -2022,7 +5515,7 @@
                     <pic:cNvPicPr/>
                   </pic:nvPicPr>
                   <pic:blipFill>
-                    <a:blip r:embed="rId19">
+                    <a:blip r:embed="rId28">
                       <a:extLst>
                         <a:ext uri="{28A0092B-C50C-407E-A947-70E740481C1C}">
                           <a14:useLocalDpi xmlns:a14="http://schemas.microsoft.com/office/drawing/2010/main" val="0"/>
@@ -2036,7 +5529,7 @@
                   <pic:spPr>
                     <a:xfrm>
                       <a:off x="0" y="0"/>
-                      <a:ext cx="1895475" cy="2046605"/>
+                      <a:ext cx="2101644" cy="3085228"/>
                     </a:xfrm>
                     <a:prstGeom prst="rect">
                       <a:avLst/>
@@ -2045,16 +5538,152 @@
                 </pic:pic>
               </a:graphicData>
             </a:graphic>
-            <wp14:sizeRelH relativeFrom="page">
+            <wp14:sizeRelH relativeFrom="margin">
               <wp14:pctWidth>0</wp14:pctWidth>
             </wp14:sizeRelH>
-            <wp14:sizeRelV relativeFrom="page">
+            <wp14:sizeRelV relativeFrom="margin">
               <wp14:pctHeight>0</wp14:pctHeight>
             </wp14:sizeRelV>
           </wp:anchor>
         </w:drawing>
       </w:r>
-      <w:bookmarkEnd w:id="0"/>
+      <w:r>
+        <w:drawing>
+          <wp:anchor distT="0" distB="0" distL="114300" distR="114300" simplePos="0" relativeHeight="251682816" behindDoc="1" locked="0" layoutInCell="1" allowOverlap="1" wp14:anchorId="2200376E">
+            <wp:simplePos x="0" y="0"/>
+            <wp:positionH relativeFrom="column">
+              <wp:posOffset>3895725</wp:posOffset>
+            </wp:positionH>
+            <wp:positionV relativeFrom="paragraph">
+              <wp:posOffset>260985</wp:posOffset>
+            </wp:positionV>
+            <wp:extent cx="2232025" cy="906780"/>
+            <wp:effectExtent l="0" t="0" r="0" b="7620"/>
+            <wp:wrapTight wrapText="bothSides">
+              <wp:wrapPolygon edited="0">
+                <wp:start x="0" y="0"/>
+                <wp:lineTo x="0" y="21328"/>
+                <wp:lineTo x="21385" y="21328"/>
+                <wp:lineTo x="21385" y="0"/>
+                <wp:lineTo x="0" y="0"/>
+              </wp:wrapPolygon>
+            </wp:wrapTight>
+            <wp:docPr id="26" name="Picture 26"/>
+            <wp:cNvGraphicFramePr>
+              <a:graphicFrameLocks xmlns:a="http://schemas.openxmlformats.org/drawingml/2006/main" noChangeAspect="1"/>
+            </wp:cNvGraphicFramePr>
+            <a:graphic xmlns:a="http://schemas.openxmlformats.org/drawingml/2006/main">
+              <a:graphicData uri="http://schemas.openxmlformats.org/drawingml/2006/picture">
+                <pic:pic xmlns:pic="http://schemas.openxmlformats.org/drawingml/2006/picture">
+                  <pic:nvPicPr>
+                    <pic:cNvPr id="1" name=""/>
+                    <pic:cNvPicPr/>
+                  </pic:nvPicPr>
+                  <pic:blipFill>
+                    <a:blip r:embed="rId29">
+                      <a:extLst>
+                        <a:ext uri="{28A0092B-C50C-407E-A947-70E740481C1C}">
+                          <a14:useLocalDpi xmlns:a14="http://schemas.microsoft.com/office/drawing/2010/main" val="0"/>
+                        </a:ext>
+                      </a:extLst>
+                    </a:blip>
+                    <a:stretch>
+                      <a:fillRect/>
+                    </a:stretch>
+                  </pic:blipFill>
+                  <pic:spPr>
+                    <a:xfrm>
+                      <a:off x="0" y="0"/>
+                      <a:ext cx="2232025" cy="906780"/>
+                    </a:xfrm>
+                    <a:prstGeom prst="rect">
+                      <a:avLst/>
+                    </a:prstGeom>
+                  </pic:spPr>
+                </pic:pic>
+              </a:graphicData>
+            </a:graphic>
+            <wp14:sizeRelH relativeFrom="margin">
+              <wp14:pctWidth>0</wp14:pctWidth>
+            </wp14:sizeRelH>
+            <wp14:sizeRelV relativeFrom="margin">
+              <wp14:pctHeight>0</wp14:pctHeight>
+            </wp14:sizeRelV>
+          </wp:anchor>
+        </w:drawing>
+      </w:r>
+      <w:r>
+        <w:drawing>
+          <wp:anchor distT="0" distB="0" distL="114300" distR="114300" simplePos="0" relativeHeight="251680768" behindDoc="1" locked="0" layoutInCell="1" allowOverlap="1" wp14:anchorId="5CA941BB">
+            <wp:simplePos x="0" y="0"/>
+            <wp:positionH relativeFrom="column">
+              <wp:posOffset>-323850</wp:posOffset>
+            </wp:positionH>
+            <wp:positionV relativeFrom="paragraph">
+              <wp:posOffset>232410</wp:posOffset>
+            </wp:positionV>
+            <wp:extent cx="2091055" cy="1000125"/>
+            <wp:effectExtent l="0" t="0" r="4445" b="9525"/>
+            <wp:wrapTight wrapText="bothSides">
+              <wp:wrapPolygon edited="0">
+                <wp:start x="0" y="0"/>
+                <wp:lineTo x="0" y="21394"/>
+                <wp:lineTo x="21449" y="21394"/>
+                <wp:lineTo x="21449" y="0"/>
+                <wp:lineTo x="0" y="0"/>
+              </wp:wrapPolygon>
+            </wp:wrapTight>
+            <wp:docPr id="24" name="Picture 24"/>
+            <wp:cNvGraphicFramePr>
+              <a:graphicFrameLocks xmlns:a="http://schemas.openxmlformats.org/drawingml/2006/main" noChangeAspect="1"/>
+            </wp:cNvGraphicFramePr>
+            <a:graphic xmlns:a="http://schemas.openxmlformats.org/drawingml/2006/main">
+              <a:graphicData uri="http://schemas.openxmlformats.org/drawingml/2006/picture">
+                <pic:pic xmlns:pic="http://schemas.openxmlformats.org/drawingml/2006/picture">
+                  <pic:nvPicPr>
+                    <pic:cNvPr id="1" name=""/>
+                    <pic:cNvPicPr/>
+                  </pic:nvPicPr>
+                  <pic:blipFill>
+                    <a:blip r:embed="rId30">
+                      <a:extLst>
+                        <a:ext uri="{28A0092B-C50C-407E-A947-70E740481C1C}">
+                          <a14:useLocalDpi xmlns:a14="http://schemas.microsoft.com/office/drawing/2010/main" val="0"/>
+                        </a:ext>
+                      </a:extLst>
+                    </a:blip>
+                    <a:stretch>
+                      <a:fillRect/>
+                    </a:stretch>
+                  </pic:blipFill>
+                  <pic:spPr>
+                    <a:xfrm>
+                      <a:off x="0" y="0"/>
+                      <a:ext cx="2091055" cy="1000125"/>
+                    </a:xfrm>
+                    <a:prstGeom prst="rect">
+                      <a:avLst/>
+                    </a:prstGeom>
+                  </pic:spPr>
+                </pic:pic>
+              </a:graphicData>
+            </a:graphic>
+            <wp14:sizeRelH relativeFrom="margin">
+              <wp14:pctWidth>0</wp14:pctWidth>
+            </wp14:sizeRelH>
+            <wp14:sizeRelV relativeFrom="margin">
+              <wp14:pctHeight>0</wp14:pctHeight>
+            </wp14:sizeRelV>
+          </wp:anchor>
+        </w:drawing>
+      </w:r>
+      <w:r>
+        <w:t>18-21/12/2019:</w:t>
+      </w:r>
+      <w:bookmarkEnd w:id="27"/>
+      <w:r>
+        <w:t xml:space="preserve"> </w:t>
+      </w:r>
     </w:p>
     <w:sectPr>
       <w:pgSz w:w="11906" w:h="16838"/>
@@ -3413,6 +7042,75 @@
       <w:lang w:val="nl-BE"/>
     </w:rPr>
   </w:style>
+  <w:style w:type="paragraph" w:styleId="TOCHeading">
+    <w:name w:val="TOC Heading"/>
+    <w:basedOn w:val="Heading1"/>
+    <w:next w:val="Normal"/>
+    <w:uiPriority w:val="39"/>
+    <w:unhideWhenUsed/>
+    <w:qFormat/>
+    <w:rsid w:val="004A041D"/>
+    <w:pPr>
+      <w:numPr>
+        <w:numId w:val="0"/>
+      </w:numPr>
+      <w:outlineLvl w:val="9"/>
+    </w:pPr>
+    <w:rPr>
+      <w:rFonts w:asciiTheme="majorHAnsi" w:hAnsiTheme="majorHAnsi"/>
+      <w:sz w:val="32"/>
+      <w:lang w:val="en-US"/>
+    </w:rPr>
+  </w:style>
+  <w:style w:type="paragraph" w:styleId="TOC1">
+    <w:name w:val="toc 1"/>
+    <w:basedOn w:val="Normal"/>
+    <w:next w:val="Normal"/>
+    <w:autoRedefine/>
+    <w:uiPriority w:val="39"/>
+    <w:unhideWhenUsed/>
+    <w:rsid w:val="004A041D"/>
+    <w:pPr>
+      <w:spacing w:after="100"/>
+    </w:pPr>
+  </w:style>
+  <w:style w:type="paragraph" w:styleId="TOC2">
+    <w:name w:val="toc 2"/>
+    <w:basedOn w:val="Normal"/>
+    <w:next w:val="Normal"/>
+    <w:autoRedefine/>
+    <w:uiPriority w:val="39"/>
+    <w:unhideWhenUsed/>
+    <w:rsid w:val="004A041D"/>
+    <w:pPr>
+      <w:spacing w:after="100"/>
+      <w:ind w:left="240"/>
+    </w:pPr>
+  </w:style>
+  <w:style w:type="paragraph" w:styleId="TOC3">
+    <w:name w:val="toc 3"/>
+    <w:basedOn w:val="Normal"/>
+    <w:next w:val="Normal"/>
+    <w:autoRedefine/>
+    <w:uiPriority w:val="39"/>
+    <w:unhideWhenUsed/>
+    <w:rsid w:val="004A041D"/>
+    <w:pPr>
+      <w:spacing w:after="100"/>
+      <w:ind w:left="480"/>
+    </w:pPr>
+  </w:style>
+  <w:style w:type="character" w:styleId="Hyperlink">
+    <w:name w:val="Hyperlink"/>
+    <w:basedOn w:val="DefaultParagraphFont"/>
+    <w:uiPriority w:val="99"/>
+    <w:unhideWhenUsed/>
+    <w:rsid w:val="004A041D"/>
+    <w:rPr>
+      <w:color w:val="0563C1" w:themeColor="hyperlink"/>
+      <w:u w:val="single"/>
+    </w:rPr>
+  </w:style>
 </w:styles>
 </file>
 
@@ -3709,4 +7407,16 @@
     </a:ext>
   </a:extLst>
 </a:theme>
+</file>
+
+<file path=customXml/item1.xml><?xml version="1.0" encoding="utf-8"?>
+<b:Sources xmlns:b="http://schemas.openxmlformats.org/officeDocument/2006/bibliography" xmlns="http://schemas.openxmlformats.org/officeDocument/2006/bibliography" SelectedStyle="\APASixthEditionOfficeOnline.xsl" StyleName="APA" Version="6"/>
+</file>
+
+<file path=customXml/itemProps1.xml><?xml version="1.0" encoding="utf-8"?>
+<ds:datastoreItem xmlns:ds="http://schemas.openxmlformats.org/officeDocument/2006/customXml" ds:itemID="{70530B82-61A5-4118-9E99-3A479CC2C80B}">
+  <ds:schemaRefs>
+    <ds:schemaRef ds:uri="http://schemas.openxmlformats.org/officeDocument/2006/bibliography"/>
+  </ds:schemaRefs>
+</ds:datastoreItem>
 </file>
</xml_diff>